<commit_message>
Adicionado o resumo do artigo
</commit_message>
<xml_diff>
--- a/Primeiro semestre/A história da ciencia e da tecnologia/Artigo - novo/Artigo/UMA CONTRIBUIÇÃO PARA O ESTUDO DA TECNOLOGIA E SEU USO NA GUERRA AO LONGO DA HISTÓRIA.docx
+++ b/Primeiro semestre/A história da ciencia e da tecnologia/Artigo - novo/Artigo/UMA CONTRIBUIÇÃO PARA O ESTUDO DA TECNOLOGIA E SEU USO NA GUERRA AO LONGO DA HISTÓRIA.docx
@@ -35,7 +35,7 @@
           <w:sz w:val="28"/>
           <w:szCs w:val="28"/>
         </w:rPr>
-        <w:t xml:space="preserve"> PARA O ESTUDO</w:t>
+        <w:t xml:space="preserve"> PARA O ESTUDO DA TECNOLOGIA E SEU USO NA GUERRA</w:t>
       </w:r>
       <w:r>
         <w:rPr>
@@ -44,24 +44,6 @@
           <w:sz w:val="28"/>
           <w:szCs w:val="28"/>
         </w:rPr>
-        <w:t xml:space="preserve"> </w:t>
-      </w:r>
-      <w:r>
-        <w:rPr>
-          <w:smallCaps/>
-          <w:color w:val="000000"/>
-          <w:sz w:val="28"/>
-          <w:szCs w:val="28"/>
-        </w:rPr>
-        <w:t>DA TECNOLOGIA E SEU USO NA GUERRA</w:t>
-      </w:r>
-      <w:r>
-        <w:rPr>
-          <w:smallCaps/>
-          <w:color w:val="000000"/>
-          <w:sz w:val="28"/>
-          <w:szCs w:val="28"/>
-        </w:rPr>
         <w:t xml:space="preserve"> ao longo da HISTÓRIA</w:t>
       </w:r>
     </w:p>
@@ -277,25 +259,17 @@
           <w:sz w:val="22"/>
           <w:szCs w:val="22"/>
         </w:rPr>
-        <w:t>iNSTITUTO FEDERAL SÃO PAULO, cubatão, SP,</w:t>
-      </w:r>
-      <w:r>
+        <w:t>iNSTITUTO FEDERAL SÃO PAULO, cubatão, SP, brasil</w:t>
+      </w:r>
+    </w:p>
+    <w:p>
+      <w:pPr>
+        <w:pStyle w:val="Ttulo"/>
         <w:rPr>
           <w:b w:val="0"/>
           <w:sz w:val="22"/>
           <w:szCs w:val="22"/>
         </w:rPr>
-        <w:t xml:space="preserve"> brasil</w:t>
-      </w:r>
-    </w:p>
-    <w:p>
-      <w:pPr>
-        <w:pStyle w:val="Ttulo"/>
-        <w:rPr>
-          <w:b w:val="0"/>
-          <w:sz w:val="22"/>
-          <w:szCs w:val="22"/>
-        </w:rPr>
       </w:pPr>
     </w:p>
     <w:p>
@@ -315,7 +289,7 @@
     <w:p>
       <w:pPr>
         <w:rPr>
-          <w:color w:val="FF0000"/>
+          <w:color w:val="000000" w:themeColor="text1"/>
         </w:rPr>
       </w:pPr>
       <w:bookmarkStart w:id="0" w:name="_heading=h.30j0zll" w:colFirst="0" w:colLast="0"/>
@@ -323,62 +297,395 @@
       <w:r>
         <w:rPr>
           <w:b/>
+          <w:color w:val="000000" w:themeColor="text1"/>
+        </w:rPr>
+        <w:t>Resumo:</w:t>
+      </w:r>
+      <w:r>
+        <w:rPr>
+          <w:b/>
+          <w:color w:val="000000" w:themeColor="text1"/>
+        </w:rPr>
+        <w:t xml:space="preserve"> </w:t>
+      </w:r>
+      <w:r>
+        <w:rPr>
+          <w:color w:val="000000" w:themeColor="text1"/>
+        </w:rPr>
+        <w:t xml:space="preserve">O objetivo do artigo e o estudo da tecnologia utilizada </w:t>
+      </w:r>
+      <w:r>
+        <w:rPr>
+          <w:color w:val="000000" w:themeColor="text1"/>
+        </w:rPr>
+        <w:t>na primeira</w:t>
+      </w:r>
+      <w:r>
+        <w:rPr>
+          <w:color w:val="000000" w:themeColor="text1"/>
+        </w:rPr>
+        <w:t xml:space="preserve">, </w:t>
+      </w:r>
+      <w:r>
+        <w:rPr>
+          <w:color w:val="000000" w:themeColor="text1"/>
+        </w:rPr>
+        <w:t>segunda guerra mundial</w:t>
+      </w:r>
+      <w:r>
+        <w:rPr>
+          <w:color w:val="000000" w:themeColor="text1"/>
+        </w:rPr>
+        <w:t xml:space="preserve"> e outros fatos históricos que foram citados devido a sua importância</w:t>
+      </w:r>
+      <w:r>
+        <w:rPr>
+          <w:color w:val="000000" w:themeColor="text1"/>
+        </w:rPr>
+        <w:t>, quais eram as estratégias utilizadas nas guerras, como elas evoluíram com o</w:t>
+      </w:r>
+      <w:r>
+        <w:rPr>
+          <w:color w:val="000000" w:themeColor="text1"/>
+        </w:rPr>
+        <w:t xml:space="preserve"> passar do</w:t>
+      </w:r>
+      <w:r>
+        <w:rPr>
+          <w:color w:val="000000" w:themeColor="text1"/>
+        </w:rPr>
+        <w:t xml:space="preserve"> tempo</w:t>
+      </w:r>
+      <w:r>
+        <w:rPr>
+          <w:color w:val="000000" w:themeColor="text1"/>
+        </w:rPr>
+        <w:t xml:space="preserve">, </w:t>
+      </w:r>
+      <w:r>
+        <w:rPr>
+          <w:color w:val="000000" w:themeColor="text1"/>
+        </w:rPr>
+        <w:t xml:space="preserve">o envolvimento de órgãos governamentais, quais </w:t>
+      </w:r>
+      <w:r>
+        <w:rPr>
+          <w:color w:val="000000" w:themeColor="text1"/>
+        </w:rPr>
+        <w:t>foram</w:t>
+      </w:r>
+      <w:r>
+        <w:rPr>
+          <w:color w:val="000000" w:themeColor="text1"/>
+        </w:rPr>
+        <w:t xml:space="preserve"> os ganhos que a iniciativa privada teve com a melhoria nos processos </w:t>
+      </w:r>
+      <w:r>
+        <w:rPr>
+          <w:color w:val="000000" w:themeColor="text1"/>
+        </w:rPr>
+        <w:t xml:space="preserve">que envolviam a guerra </w:t>
+      </w:r>
+      <w:r>
+        <w:rPr>
+          <w:color w:val="000000" w:themeColor="text1"/>
+        </w:rPr>
+        <w:t>(a arte da guerra)</w:t>
+      </w:r>
+      <w:r>
+        <w:rPr>
+          <w:color w:val="000000" w:themeColor="text1"/>
+        </w:rPr>
+        <w:t xml:space="preserve">. </w:t>
+      </w:r>
+      <w:r>
+        <w:rPr>
+          <w:color w:val="000000" w:themeColor="text1"/>
+        </w:rPr>
+        <w:t>O</w:t>
+      </w:r>
+      <w:r>
+        <w:rPr>
+          <w:color w:val="000000" w:themeColor="text1"/>
+        </w:rPr>
+        <w:t xml:space="preserve"> </w:t>
+      </w:r>
+      <w:r>
+        <w:rPr>
+          <w:color w:val="000000" w:themeColor="text1"/>
+        </w:rPr>
+        <w:t>porquê</w:t>
+      </w:r>
+      <w:r>
+        <w:rPr>
+          <w:color w:val="000000" w:themeColor="text1"/>
+        </w:rPr>
+        <w:t xml:space="preserve"> da </w:t>
+      </w:r>
+      <w:r>
+        <w:rPr>
+          <w:color w:val="000000" w:themeColor="text1"/>
+        </w:rPr>
+        <w:t xml:space="preserve">necessidade de estar </w:t>
+      </w:r>
+      <w:r>
+        <w:rPr>
+          <w:color w:val="000000" w:themeColor="text1"/>
+        </w:rPr>
+        <w:t>à</w:t>
+      </w:r>
+      <w:r>
+        <w:rPr>
+          <w:color w:val="000000" w:themeColor="text1"/>
+        </w:rPr>
+        <w:t xml:space="preserve"> frente tecnologicamente das nações inimigas</w:t>
+      </w:r>
+      <w:r>
+        <w:rPr>
+          <w:color w:val="000000" w:themeColor="text1"/>
+        </w:rPr>
+        <w:t>,</w:t>
+      </w:r>
+      <w:r>
+        <w:rPr>
+          <w:color w:val="000000" w:themeColor="text1"/>
+        </w:rPr>
+        <w:t xml:space="preserve"> o surgimento da internet e outros meios de comunicação e como este setor se tornou estratégico para a defesa de um país.</w:t>
+      </w:r>
+      <w:r>
+        <w:rPr>
+          <w:color w:val="000000" w:themeColor="text1"/>
+        </w:rPr>
+        <w:t xml:space="preserve"> </w:t>
+      </w:r>
+      <w:r>
+        <w:rPr>
+          <w:color w:val="000000" w:themeColor="text1"/>
+        </w:rPr>
+        <w:t>F</w:t>
+      </w:r>
+      <w:r>
+        <w:rPr>
+          <w:color w:val="000000" w:themeColor="text1"/>
+        </w:rPr>
+        <w:t xml:space="preserve">oi feita comparação dos de diversas armas e afins utilizadas em campo de batalha para finalidade de análise de ganhos ou perda de </w:t>
+      </w:r>
+      <w:r>
+        <w:rPr>
+          <w:color w:val="000000" w:themeColor="text1"/>
+        </w:rPr>
+        <w:t>eficiência.</w:t>
+      </w:r>
+    </w:p>
+    <w:p>
+      <w:pPr>
+        <w:rPr>
           <w:color w:val="FF0000"/>
         </w:rPr>
-        <w:t>Resumo:</w:t>
-      </w:r>
+      </w:pPr>
+    </w:p>
+    <w:p>
+      <w:pPr>
+        <w:rPr>
+          <w:color w:val="000000" w:themeColor="text1"/>
+        </w:rPr>
+      </w:pPr>
+      <w:r>
+        <w:rPr>
+          <w:color w:val="000000" w:themeColor="text1"/>
+        </w:rPr>
+        <w:t xml:space="preserve">Palavras–chave: Tecnologia. </w:t>
+      </w:r>
+      <w:r>
+        <w:t>comunicação</w:t>
+      </w:r>
+      <w:r>
+        <w:rPr>
+          <w:color w:val="000000" w:themeColor="text1"/>
+        </w:rPr>
+        <w:t xml:space="preserve">. </w:t>
+      </w:r>
+      <w:r>
+        <w:t>segurança</w:t>
+      </w:r>
+      <w:r>
+        <w:rPr>
+          <w:color w:val="000000" w:themeColor="text1"/>
+        </w:rPr>
+        <w:t>.</w:t>
+      </w:r>
+      <w:r>
+        <w:rPr>
+          <w:color w:val="000000" w:themeColor="text1"/>
+        </w:rPr>
+        <w:t xml:space="preserve"> </w:t>
+      </w:r>
+      <w:r>
+        <w:t>Guerra Mundial</w:t>
+      </w:r>
+      <w:r>
+        <w:rPr>
+          <w:color w:val="000000" w:themeColor="text1"/>
+        </w:rPr>
+        <w:t xml:space="preserve">. </w:t>
+      </w:r>
+      <w:r>
+        <w:t>campo de batalha</w:t>
+      </w:r>
+      <w:r>
+        <w:rPr>
+          <w:color w:val="000000" w:themeColor="text1"/>
+        </w:rPr>
+        <w:t>.</w:t>
+      </w:r>
+    </w:p>
+    <w:p>
+      <w:pPr>
+        <w:rPr>
+          <w:color w:val="FF0000"/>
+        </w:rPr>
+      </w:pPr>
+    </w:p>
+    <w:p>
+      <w:pPr>
+        <w:spacing w:line="240" w:lineRule="auto"/>
+        <w:rPr>
+          <w:color w:val="FF0000"/>
+        </w:rPr>
+      </w:pPr>
+    </w:p>
+    <w:p>
+      <w:pPr>
+        <w:rPr>
+          <w:lang w:val="en-US"/>
+        </w:rPr>
+      </w:pPr>
       <w:r>
         <w:rPr>
           <w:b/>
+          <w:bCs/>
+          <w:lang w:val="en"/>
+        </w:rPr>
+        <w:t>Abstract:</w:t>
+      </w:r>
+      <w:r>
+        <w:rPr>
+          <w:lang w:val="en"/>
+        </w:rPr>
+        <w:t xml:space="preserve"> </w:t>
+      </w:r>
+      <w:r>
+        <w:rPr>
+          <w:lang w:val="en"/>
+        </w:rPr>
+        <w:t>The purpose of the article and the study of the technology used in the first, second world war and other historical facts that were cited due to their importance, what were the strategies used in wars, how they evolved over time, the involvement of government agencies , what were the gains that the private initiative had with the improvement in the processes that involved the war (the art of war). Why the need to be technologically ahead of enemy nations, the rise of the internet and other means of communication and how this sector has become strategic for the defense of a country. A comparison was made of those of various weapons and the like used on the battlefield for the purpose of analyzing gains or losses in efficiency.</w:t>
+      </w:r>
+    </w:p>
+    <w:p>
+      <w:pPr>
+        <w:rPr>
+          <w:lang w:val="en-US"/>
+        </w:rPr>
+      </w:pPr>
+    </w:p>
+    <w:p>
+      <w:pPr>
+        <w:spacing w:line="240" w:lineRule="auto"/>
+        <w:rPr>
           <w:color w:val="FF0000"/>
-        </w:rPr>
-        <w:t xml:space="preserve"> </w:t>
-      </w:r>
-      <w:r>
+          <w:lang w:val="en-US"/>
+        </w:rPr>
+      </w:pPr>
+    </w:p>
+    <w:p>
+      <w:pPr>
+        <w:rPr>
+          <w:lang w:val="en-US"/>
+        </w:rPr>
+      </w:pPr>
+      <w:r>
+        <w:rPr>
+          <w:color w:val="000000" w:themeColor="text1"/>
+          <w:lang w:val="en-US"/>
+        </w:rPr>
+        <w:t xml:space="preserve">Keywords: </w:t>
+      </w:r>
+      <w:r>
+        <w:rPr>
+          <w:lang w:val="en"/>
+        </w:rPr>
+        <w:t>Technology. Communication. safety. World War. battle field.</w:t>
+      </w:r>
+    </w:p>
+    <w:p>
+      <w:pPr>
+        <w:spacing w:line="240" w:lineRule="auto"/>
+        <w:rPr>
+          <w:color w:val="000000" w:themeColor="text1"/>
+          <w:lang w:val="en-US"/>
+        </w:rPr>
+      </w:pPr>
+    </w:p>
+    <w:p>
+      <w:pPr>
+        <w:spacing w:line="240" w:lineRule="auto"/>
         <w:rPr>
           <w:color w:val="FF0000"/>
-        </w:rPr>
-        <w:t>Estudar as bombas de infusão e a sua eficácia, avaliar os pontos bons e ruins através de relatos de trabalhos já existentes que vão servir de referência para o estudo em campo, comparação com dispositivos de infusão. Foi feita uma pesquis</w:t>
-      </w:r>
-      <w:r>
+          <w:lang w:val="en-US"/>
+        </w:rPr>
+      </w:pPr>
+    </w:p>
+    <w:p>
+      <w:pPr>
+        <w:spacing w:line="240" w:lineRule="auto"/>
         <w:rPr>
           <w:color w:val="FF0000"/>
-        </w:rPr>
-        <w:t>a de campo em um hospital que é referência para a cidade de Santos, estado de São Paulo, para que possa ser feita uma análise do uso destes dispositivos, e contestar os fatos, relatados das pesquisas utilizadas e chegar a uma conclusão sobre os dados. Apre</w:t>
-      </w:r>
-      <w:r>
+          <w:lang w:val="en-US"/>
+        </w:rPr>
+      </w:pPr>
+    </w:p>
+    <w:p>
+      <w:pPr>
+        <w:spacing w:line="240" w:lineRule="auto"/>
         <w:rPr>
           <w:color w:val="FF0000"/>
-        </w:rPr>
-        <w:t xml:space="preserve">sentamos os dispositivos de infusão e a parte histórica deles até o surgimento da necessidade da melhoria no tratamento, aumento na precisão que os dispositivos de infusão. Demais dispositivos de infusão até a criação dos primeiros dispositivos de infusão </w:t>
-      </w:r>
-      <w:r>
+          <w:lang w:val="en-US"/>
+        </w:rPr>
+      </w:pPr>
+    </w:p>
+    <w:p>
+      <w:pPr>
+        <w:spacing w:line="240" w:lineRule="auto"/>
         <w:rPr>
           <w:color w:val="FF0000"/>
-        </w:rPr>
-        <w:t xml:space="preserve">automáticos na década 60. O artigo apresenta uma bomba de infusão universal do tipo seringa utilizada em UTI (unidade de terapia intensiva) e outra bomba de infusão, um protótipo controlado por um aplicativo </w:t>
-      </w:r>
-      <w:proofErr w:type="spellStart"/>
-      <w:r>
+          <w:lang w:val="en-US"/>
+        </w:rPr>
+      </w:pPr>
+    </w:p>
+    <w:p>
+      <w:pPr>
+        <w:spacing w:line="240" w:lineRule="auto"/>
         <w:rPr>
           <w:color w:val="FF0000"/>
-        </w:rPr>
-        <w:t>andoid</w:t>
-      </w:r>
-      <w:proofErr w:type="spellEnd"/>
-      <w:r>
+          <w:lang w:val="en-US"/>
+        </w:rPr>
+      </w:pPr>
+    </w:p>
+    <w:p>
+      <w:pPr>
+        <w:spacing w:line="240" w:lineRule="auto"/>
         <w:rPr>
           <w:color w:val="FF0000"/>
-        </w:rPr>
-        <w:t>.</w:t>
-      </w:r>
+          <w:lang w:val="en-US"/>
+        </w:rPr>
+      </w:pPr>
     </w:p>
     <w:p>
       <w:pPr>
         <w:spacing w:line="240" w:lineRule="auto"/>
         <w:rPr>
-          <w:b/>
           <w:color w:val="FF0000"/>
+          <w:lang w:val="en-US"/>
         </w:rPr>
       </w:pPr>
     </w:p>
@@ -387,6 +694,214 @@
         <w:spacing w:line="240" w:lineRule="auto"/>
         <w:rPr>
           <w:color w:val="FF0000"/>
+          <w:lang w:val="en-US"/>
+        </w:rPr>
+      </w:pPr>
+    </w:p>
+    <w:p>
+      <w:pPr>
+        <w:spacing w:line="240" w:lineRule="auto"/>
+        <w:rPr>
+          <w:color w:val="FF0000"/>
+          <w:lang w:val="en-US"/>
+        </w:rPr>
+      </w:pPr>
+    </w:p>
+    <w:p>
+      <w:pPr>
+        <w:spacing w:line="240" w:lineRule="auto"/>
+        <w:rPr>
+          <w:color w:val="FF0000"/>
+          <w:lang w:val="en-US"/>
+        </w:rPr>
+      </w:pPr>
+    </w:p>
+    <w:p>
+      <w:pPr>
+        <w:spacing w:line="240" w:lineRule="auto"/>
+        <w:rPr>
+          <w:color w:val="FF0000"/>
+          <w:lang w:val="en-US"/>
+        </w:rPr>
+      </w:pPr>
+    </w:p>
+    <w:p>
+      <w:pPr>
+        <w:spacing w:line="240" w:lineRule="auto"/>
+        <w:rPr>
+          <w:color w:val="FF0000"/>
+          <w:lang w:val="en-US"/>
+        </w:rPr>
+      </w:pPr>
+    </w:p>
+    <w:p>
+      <w:pPr>
+        <w:spacing w:line="240" w:lineRule="auto"/>
+        <w:rPr>
+          <w:color w:val="FF0000"/>
+          <w:lang w:val="en-US"/>
+        </w:rPr>
+      </w:pPr>
+    </w:p>
+    <w:p>
+      <w:pPr>
+        <w:spacing w:line="240" w:lineRule="auto"/>
+        <w:rPr>
+          <w:color w:val="FF0000"/>
+          <w:lang w:val="en-US"/>
+        </w:rPr>
+      </w:pPr>
+    </w:p>
+    <w:p>
+      <w:pPr>
+        <w:spacing w:line="240" w:lineRule="auto"/>
+        <w:rPr>
+          <w:color w:val="FF0000"/>
+          <w:lang w:val="en-US"/>
+        </w:rPr>
+      </w:pPr>
+    </w:p>
+    <w:p>
+      <w:pPr>
+        <w:spacing w:line="240" w:lineRule="auto"/>
+        <w:rPr>
+          <w:color w:val="FF0000"/>
+          <w:lang w:val="en-US"/>
+        </w:rPr>
+      </w:pPr>
+    </w:p>
+    <w:p>
+      <w:pPr>
+        <w:spacing w:line="240" w:lineRule="auto"/>
+        <w:rPr>
+          <w:color w:val="FF0000"/>
+          <w:lang w:val="en-US"/>
+        </w:rPr>
+      </w:pPr>
+    </w:p>
+    <w:p>
+      <w:pPr>
+        <w:spacing w:line="240" w:lineRule="auto"/>
+        <w:rPr>
+          <w:color w:val="FF0000"/>
+          <w:lang w:val="en-US"/>
+        </w:rPr>
+      </w:pPr>
+    </w:p>
+    <w:p>
+      <w:pPr>
+        <w:spacing w:line="240" w:lineRule="auto"/>
+        <w:rPr>
+          <w:color w:val="FF0000"/>
+          <w:lang w:val="en-US"/>
+        </w:rPr>
+      </w:pPr>
+    </w:p>
+    <w:p>
+      <w:pPr>
+        <w:spacing w:line="240" w:lineRule="auto"/>
+        <w:rPr>
+          <w:color w:val="FF0000"/>
+          <w:lang w:val="en-US"/>
+        </w:rPr>
+      </w:pPr>
+    </w:p>
+    <w:p>
+      <w:pPr>
+        <w:spacing w:line="240" w:lineRule="auto"/>
+        <w:rPr>
+          <w:color w:val="FF0000"/>
+          <w:lang w:val="en-US"/>
+        </w:rPr>
+      </w:pPr>
+    </w:p>
+    <w:p>
+      <w:pPr>
+        <w:spacing w:line="240" w:lineRule="auto"/>
+        <w:rPr>
+          <w:color w:val="FF0000"/>
+          <w:lang w:val="en-US"/>
+        </w:rPr>
+      </w:pPr>
+    </w:p>
+    <w:p>
+      <w:pPr>
+        <w:spacing w:line="240" w:lineRule="auto"/>
+        <w:rPr>
+          <w:color w:val="FF0000"/>
+          <w:lang w:val="en-US"/>
+        </w:rPr>
+      </w:pPr>
+    </w:p>
+    <w:p>
+      <w:pPr>
+        <w:spacing w:line="240" w:lineRule="auto"/>
+        <w:rPr>
+          <w:color w:val="FF0000"/>
+          <w:lang w:val="en-US"/>
+        </w:rPr>
+      </w:pPr>
+    </w:p>
+    <w:p>
+      <w:pPr>
+        <w:spacing w:line="240" w:lineRule="auto"/>
+        <w:rPr>
+          <w:color w:val="FF0000"/>
+          <w:lang w:val="en-US"/>
+        </w:rPr>
+      </w:pPr>
+    </w:p>
+    <w:p>
+      <w:pPr>
+        <w:spacing w:line="240" w:lineRule="auto"/>
+        <w:rPr>
+          <w:color w:val="FF0000"/>
+          <w:lang w:val="en-US"/>
+        </w:rPr>
+      </w:pPr>
+    </w:p>
+    <w:p>
+      <w:pPr>
+        <w:spacing w:line="240" w:lineRule="auto"/>
+        <w:rPr>
+          <w:color w:val="FF0000"/>
+          <w:lang w:val="en-US"/>
+        </w:rPr>
+      </w:pPr>
+    </w:p>
+    <w:p>
+      <w:pPr>
+        <w:spacing w:line="240" w:lineRule="auto"/>
+        <w:rPr>
+          <w:color w:val="FF0000"/>
+          <w:lang w:val="en-US"/>
+        </w:rPr>
+      </w:pPr>
+    </w:p>
+    <w:p>
+      <w:pPr>
+        <w:spacing w:line="240" w:lineRule="auto"/>
+        <w:rPr>
+          <w:color w:val="FF0000"/>
+          <w:lang w:val="en-US"/>
+        </w:rPr>
+      </w:pPr>
+    </w:p>
+    <w:p>
+      <w:pPr>
+        <w:spacing w:line="240" w:lineRule="auto"/>
+        <w:rPr>
+          <w:color w:val="FF0000"/>
+          <w:lang w:val="en-US"/>
+        </w:rPr>
+      </w:pPr>
+    </w:p>
+    <w:p>
+      <w:pPr>
+        <w:spacing w:line="240" w:lineRule="auto"/>
+        <w:rPr>
+          <w:color w:val="FF0000"/>
+          <w:lang w:val="en-US"/>
         </w:rPr>
       </w:pPr>
     </w:p>
@@ -411,7 +926,6 @@
         <w:rPr>
           <w:b/>
         </w:rPr>
-        <w:lastRenderedPageBreak/>
         <w:t>INTRODUÇÃO</w:t>
       </w:r>
     </w:p>
@@ -439,10 +953,7 @@
         <w:tab/>
       </w:r>
       <w:r>
-        <w:t>Antes de tudo, damos sen</w:t>
-      </w:r>
-      <w:r>
-        <w:t xml:space="preserve">tido a palavra tecnologia, esta palavra tem sua origem no substantivo grego </w:t>
+        <w:t xml:space="preserve">Antes de tudo, damos sentido a palavra tecnologia, esta palavra tem sua origem no substantivo grego </w:t>
       </w:r>
       <w:proofErr w:type="spellStart"/>
       <w:r>
@@ -462,13 +973,7 @@
       </w:r>
       <w:r>
         <w:tab/>
-        <w:t xml:space="preserve">No nosso entendimento, a tecnologia pode ser, simplificadamente, </w:t>
-      </w:r>
-      <w:r>
-        <w:t>definida como sendo o conjunto organizado de todos os conhecimentos científicos, empíricos ou intuitivos empregados na produção e comercialização de bens e serviços. Envolve conhecimentos decorrentes de aplicações das ciências naturais (física, química, bi</w:t>
-      </w:r>
-      <w:r>
-        <w:t>ologia, etc...), de conhecimentos ligados a regras empíricas (técnicas) e de conhecimentos oriundos da aplicação da metodologia científica de pesquisa na compreensão e solução de problemas.</w:t>
+        <w:t>No nosso entendimento, a tecnologia pode ser, simplificadamente, definida como sendo o conjunto organizado de todos os conhecimentos científicos, empíricos ou intuitivos empregados na produção e comercialização de bens e serviços. Envolve conhecimentos decorrentes de aplicações das ciências naturais (física, química, biologia, etc...), de conhecimentos ligados a regras empíricas (técnicas) e de conhecimentos oriundos da aplicação da metodologia científica de pesquisa na compreensão e solução de problemas.</w:t>
       </w:r>
     </w:p>
     <w:p>
@@ -477,13 +982,7 @@
       </w:pPr>
       <w:r>
         <w:tab/>
-        <w:t xml:space="preserve">   Tecnologia militar é uma expressão que designa o conjunto de r</w:t>
-      </w:r>
-      <w:r>
-        <w:t>ecursos tecnológicos que podem ser usados para fins militares, isto é, em prol da defesa e da segurança nacional, para fins bélicos ou civis. A tecnologia militar é tão social e subordinada aos interesses e particularidades de uma sociedade quanto qualquer</w:t>
-      </w:r>
-      <w:r>
-        <w:t xml:space="preserve"> outro tipo de tecnologia; entretanto, ela se torna subordinada às particularidades da atividade bélica que constrangem o desenvolvimento tecnológico dentro das organizações militares.</w:t>
+        <w:t xml:space="preserve">   Tecnologia militar é uma expressão que designa o conjunto de recursos tecnológicos que podem ser usados para fins militares, isto é, em prol da defesa e da segurança nacional, para fins bélicos ou civis. A tecnologia militar é tão social e subordinada aos interesses e particularidades de uma sociedade quanto qualquer outro tipo de tecnologia; entretanto, ela se torna subordinada às particularidades da atividade bélica que constrangem o desenvolvimento tecnológico dentro das organizações militares.</w:t>
       </w:r>
     </w:p>
     <w:p>
@@ -494,10 +993,7 @@
         <w:tab/>
       </w:r>
       <w:r>
-        <w:t>Percorrendo a história da humanidade é fácil encontrar tecnologias relevantes que tenham seu desenvolvimento estreitamente ligadas as questões relativas à segurança e defesa, coletivas ou individuais. Várias tecnologias de processos, produtos e serviços mu</w:t>
-      </w:r>
-      <w:r>
-        <w:t>ito bem sucedidos no uso diário civil, foram adaptadas dos projetos desenvolvidos para atender, inicialmente, necessidades militares no decorrer dos conflitos e guerras que marcaram a nossa história e apresentaremos algumas delas no decorrer deste artigo.</w:t>
+        <w:t>Percorrendo a história da humanidade é fácil encontrar tecnologias relevantes que tenham seu desenvolvimento estreitamente ligadas as questões relativas à segurança e defesa, coletivas ou individuais. Várias tecnologias de processos, produtos e serviços muito bem sucedidos no uso diário civil, foram adaptadas dos projetos desenvolvidos para atender, inicialmente, necessidades militares no decorrer dos conflitos e guerras que marcaram a nossa história e apresentaremos algumas delas no decorrer deste artigo.</w:t>
       </w:r>
     </w:p>
     <w:p>
@@ -515,20 +1011,11 @@
         </w:sdtContent>
       </w:sdt>
       <w:r>
-        <w:t>Os interesses na indústria militar ajudaram no avanço de tecnologias voltadas para esta área e em diversos outros âmbitos, a evolução tanto no campo de guerra quanto em comunicação sofreram mudanças muito notórias com o passar o tempo, um exemplo disso é a</w:t>
-      </w:r>
-      <w:r>
-        <w:t xml:space="preserve"> comunicação. Na segunda guerra mundial não é preciso comentar sobre as limitações que haviam na época para transferir uma mensagem de um lugar para o outro, além do transporte é necessário citar que a segurança deste é muito </w:t>
+        <w:t xml:space="preserve">Os interesses na indústria militar ajudaram no avanço de tecnologias voltadas para esta área e em diversos outros âmbitos, a evolução tanto no campo de guerra quanto em comunicação sofreram mudanças muito notórias com o passar o tempo, um exemplo disso é a comunicação. Na segunda guerra mundial não é preciso comentar </w:t>
       </w:r>
       <w:r>
         <w:lastRenderedPageBreak/>
-        <w:t>importante. Já era notório que</w:t>
-      </w:r>
-      <w:r>
-        <w:t xml:space="preserve"> já havia a preocupação com a segurança no envio das informações, já haviam tecnologias de criptografia na emissão de informações e também métodos de encriptação destas informações, isso trouxe a oportunidade para a indústria armamentista de desenvolver fe</w:t>
-      </w:r>
-      <w:r>
-        <w:t>rramentas para a indústria como a Ultra. Projeto de inteligência Aliado utilizado para encriptação de mensagens inimigas durante a Segunda Guerra Mundial (</w:t>
+        <w:t>sobre as limitações que haviam na época para transferir uma mensagem de um lugar para o outro, além do transporte é necessário citar que a segurança deste é muito importante. Já era notório que já havia a preocupação com a segurança no envio das informações, já haviam tecnologias de criptografia na emissão de informações e também métodos de encriptação destas informações, isso trouxe a oportunidade para a indústria armamentista de desenvolver ferramentas para a indústria como a Ultra. Projeto de inteligência Aliado utilizado para encriptação de mensagens inimigas durante a Segunda Guerra Mundial (</w:t>
       </w:r>
       <w:r>
         <w:rPr>
@@ -590,21 +1077,7 @@
           <w:i/>
           <w:color w:val="404040"/>
         </w:rPr>
-        <w:t>“Em outubro de 1957 a Rússia, já empenha</w:t>
-      </w:r>
-      <w:r>
-        <w:rPr>
-          <w:i/>
-          <w:color w:val="404040"/>
-        </w:rPr>
-        <w:t>da na corrida tecnológica e armamentista, lançou para o espaço o primeiro satélite artificial na história da humanidade. O satélite Sputnik, que demorava 90 minutos para dar uma volta ao redor da Terra. Como reação a este avanço tecnológico russo, que levo</w:t>
-      </w:r>
-      <w:r>
-        <w:rPr>
-          <w:i/>
-          <w:color w:val="404040"/>
-        </w:rPr>
-        <w:t>u a atenção do mundo para a URSS, o presidente dos USA, acelera o desenvolvimento de programas respeitantes aos satélites e ao espaço” (AGOSTINHO).</w:t>
+        <w:t>“Em outubro de 1957 a Rússia, já empenhada na corrida tecnológica e armamentista, lançou para o espaço o primeiro satélite artificial na história da humanidade. O satélite Sputnik, que demorava 90 minutos para dar uma volta ao redor da Terra. Como reação a este avanço tecnológico russo, que levou a atenção do mundo para a URSS, o presidente dos USA, acelera o desenvolvimento de programas respeitantes aos satélites e ao espaço” (AGOSTINHO).</w:t>
       </w:r>
     </w:p>
     <w:p>
@@ -622,22 +1095,11 @@
         </w:sdtContent>
       </w:sdt>
       <w:r>
-        <w:t>A guerra proporcionou não somente ferramentas de uso militar voltados para a guerra, é possível ver o pro</w:t>
-      </w:r>
-      <w:r>
-        <w:t>duto do esforço da indústria da tecnologia militar sendo utilizado no cotidiano das pessoas, nos mais diversos lugares e com o fim diferente do que para que fora desenvolvido. Um exemplo são as comunicações que eram muito importantes. Para sua segurança, m</w:t>
-      </w:r>
-      <w:r>
-        <w:t xml:space="preserve">uitos esforços foram empenhados para seu aprimoramento, sendo utilizados para a guerra os satélites hoje estão disponíveis para todas as pessoas oferecendo muitos serviços com diversas finalidades como: GPS, Internet, telefonia, meteorologia, e ainda para </w:t>
-      </w:r>
-      <w:r>
-        <w:t>fins militares. Contudo não podemos mensurar o ganho que a tecnologia trouxe a época devido ela não existir. Mesmo alterações de padrões técnicos – civis e principalmente militares – mudaram muito lentamente nestas eras, de maneira que é difícil estabelece</w:t>
-      </w:r>
-      <w:r>
-        <w:t>r um vínculo de causalidade entre âmbitos civis e militares, particularmente pelas características de tradicionalismo e de constrangimento à transferência e homogeneização da manufatura de artefatos militares, apenas superadas por alguns impérios, como o C</w:t>
-      </w:r>
-      <w:r>
-        <w:t xml:space="preserve">hinês e o Romano </w:t>
+        <w:t xml:space="preserve">A guerra proporcionou não somente ferramentas de uso militar voltados para a guerra, é possível ver o produto do esforço da indústria da tecnologia militar sendo utilizado no cotidiano das pessoas, nos mais diversos lugares e com o fim diferente do que para que fora desenvolvido. Um exemplo são as comunicações que eram muito importantes. Para sua segurança, muitos esforços foram empenhados para seu aprimoramento, sendo utilizados para a guerra os satélites hoje estão disponíveis para todas as pessoas oferecendo muitos serviços com diversas finalidades como: GPS, Internet, telefonia, meteorologia, e ainda para fins militares. Contudo não podemos mensurar o ganho que a tecnologia trouxe a época devido ela não existir. Mesmo alterações de padrões técnicos – civis e principalmente militares – mudaram muito lentamente nestas eras, de maneira que é difícil estabelecer um vínculo de causalidade entre âmbitos civis e militares, particularmente pelas características de tradicionalismo e de constrangimento à transferência e homogeneização da manufatura de artefatos </w:t>
+      </w:r>
+      <w:r>
+        <w:lastRenderedPageBreak/>
+        <w:t xml:space="preserve">militares, apenas superadas por alguns impérios, como o Chinês e o Romano </w:t>
       </w:r>
       <w:commentRangeEnd w:id="3"/>
       <w:r>
@@ -654,7 +1116,6 @@
         </w:rPr>
       </w:pPr>
       <w:r>
-        <w:lastRenderedPageBreak/>
         <w:tab/>
       </w:r>
       <w:sdt>
@@ -668,31 +1129,19 @@
         </w:sdtContent>
       </w:sdt>
       <w:r>
-        <w:t xml:space="preserve">Apenas a partir da era renascentistas podemos mensurar quais são as mudanças do âmbito social e cultural que a evolução da tecnologia militar trouxe. Devido os esforços militares para assegurar a coleta de impostos a </w:t>
-      </w:r>
-      <w:r>
-        <w:t>partir do século XVII na Europa renascentista.</w:t>
+        <w:t>Apenas a partir da era renascentistas podemos mensurar quais são as mudanças do âmbito social e cultural que a evolução da tecnologia militar trouxe. Devido os esforços militares para assegurar a coleta de impostos a partir do século XVII na Europa renascentista.</w:t>
       </w:r>
       <w:r>
         <w:rPr>
           <w:color w:val="000000"/>
         </w:rPr>
-        <w:t xml:space="preserve"> É a partir do século XVII, portanto, que a criação, atualização e sustentação de forças armadas profissionais e permanentes passaram a ser centrais na institucionalização e na integração dos recursos em ciênci</w:t>
-      </w:r>
-      <w:r>
-        <w:rPr>
-          <w:color w:val="000000"/>
-        </w:rPr>
-        <w:t>a, tecnologia e engenharia no estado nacional moderno (TILLY, 1975, 1992, 2003).</w:t>
+        <w:t xml:space="preserve"> É a partir do século XVII, portanto, que a criação, atualização e sustentação de forças armadas profissionais e permanentes passaram a ser centrais na institucionalização e na integração dos recursos em ciência, tecnologia e engenharia no estado nacional moderno (TILLY, 1975, 1992, 2003).</w:t>
       </w:r>
     </w:p>
     <w:p>
       <w:r>
         <w:tab/>
-        <w:t>Podemos analisar que a produção de produtos na época da revolução industrial aproveitou as técnicas militares em seus processos para otimizar os processos de produção de prod</w:t>
-      </w:r>
-      <w:r>
-        <w:t xml:space="preserve">utos </w:t>
+        <w:t xml:space="preserve">Podemos analisar que a produção de produtos na época da revolução industrial aproveitou as técnicas militares em seus processos para otimizar os processos de produção de produtos </w:t>
       </w:r>
       <w:commentRangeEnd w:id="4"/>
       <w:r>
@@ -743,13 +1192,7 @@
         </w:sdtContent>
       </w:sdt>
       <w:r>
-        <w:t>Na Guerra Fria, os investimentos em tecnologia saltaram rapidamente, os países mais desenvolvidos gostariam de despontar em tecnologia militar e serem vistos como nações tecnologicamente desenv</w:t>
-      </w:r>
-      <w:r>
-        <w:t>olvidas em armamentos. Despontar na área militar traria conforto perante outras nações inimigas na guerra. Espionar nações inimigas se tornava uma tática cada vez mais utilizada. Atos contra a espionagem inimiga se tornava uma demanda muito grande e os ser</w:t>
-      </w:r>
-      <w:r>
-        <w:t>viços e órgãos de inteligência precisavam estar preparados. Podemos relatar o uso de uma técnica muito replicada cinematograficamente em grandes obras, uma das mais conhecidas é a do papel que Alan Turing interpreta no filme “O jogo da imitação”.</w:t>
+        <w:t>Na Guerra Fria, os investimentos em tecnologia saltaram rapidamente, os países mais desenvolvidos gostariam de despontar em tecnologia militar e serem vistos como nações tecnologicamente desenvolvidas em armamentos. Despontar na área militar traria conforto perante outras nações inimigas na guerra. Espionar nações inimigas se tornava uma tática cada vez mais utilizada. Atos contra a espionagem inimiga se tornava uma demanda muito grande e os serviços e órgãos de inteligência precisavam estar preparados. Podemos relatar o uso de uma técnica muito replicada cinematograficamente em grandes obras, uma das mais conhecidas é a do papel que Alan Turing interpreta no filme “O jogo da imitação”.</w:t>
       </w:r>
       <w:commentRangeEnd w:id="5"/>
       <w:r>
@@ -788,75 +1231,47 @@
           <w:i/>
           <w:color w:val="404040"/>
         </w:rPr>
-        <w:t>“A i</w:t>
-      </w:r>
+        <w:t xml:space="preserve">“A informática e os sistemas computacionais começaram a ser construídos 500 anos a.C., com a invenção do ábaco. Em 1642, </w:t>
+      </w:r>
+      <w:proofErr w:type="spellStart"/>
       <w:r>
         <w:rPr>
           <w:i/>
           <w:color w:val="404040"/>
         </w:rPr>
-        <w:t xml:space="preserve">nformática e os sistemas computacionais começaram a ser construídos 500 anos a.C., com a invenção do ábaco. Em 1642, </w:t>
-      </w:r>
-      <w:proofErr w:type="spellStart"/>
+        <w:t>Blaise</w:t>
+      </w:r>
+      <w:proofErr w:type="spellEnd"/>
       <w:r>
         <w:rPr>
           <w:i/>
           <w:color w:val="404040"/>
         </w:rPr>
-        <w:t>Blaise</w:t>
-      </w:r>
-      <w:proofErr w:type="spellEnd"/>
+        <w:t xml:space="preserve"> Pascal inventou uma prática máquina de somar. Outras descobertas como a condução elétrica, eletromagnetismo e a Lei de Ohm foram importantíssimas para que em 1882, Charles Babbage e Lady Ada </w:t>
+      </w:r>
+      <w:proofErr w:type="spellStart"/>
       <w:r>
         <w:rPr>
           <w:i/>
           <w:color w:val="404040"/>
         </w:rPr>
-        <w:t xml:space="preserve"> Pascal inventou uma prática máquina de somar. Outras descobertas como a condução elétrica, eletromagnetismo e a Lei de Ohm foram imp</w:t>
-      </w:r>
+        <w:t>Lovelace</w:t>
+      </w:r>
+      <w:proofErr w:type="spellEnd"/>
       <w:r>
         <w:rPr>
           <w:i/>
           <w:color w:val="404040"/>
         </w:rPr>
-        <w:t xml:space="preserve">ortantíssimas para que em 1882, Charles Babbage e Lady Ada </w:t>
-      </w:r>
-      <w:proofErr w:type="spellStart"/>
+        <w:t xml:space="preserve"> começassem a desenvolver o primeiro computador moderno.  Em outubro de 1957 a Rússia, já empenhada na corrida tecnológica e armamentista, lançou para o espaço o primeiro satélite artificial na </w:t>
+      </w:r>
       <w:r>
         <w:rPr>
           <w:i/>
           <w:color w:val="404040"/>
         </w:rPr>
-        <w:t>Lovelace</w:t>
-      </w:r>
-      <w:proofErr w:type="spellEnd"/>
-      <w:r>
-        <w:rPr>
-          <w:i/>
-          <w:color w:val="404040"/>
-        </w:rPr>
-        <w:t xml:space="preserve"> começassem a desenvolver o primeiro computador moderno.  Em outubro de 1957 a Rússia, já empenhada na corrida tecnológica e armamentista, lançou para o espaço o primeiro satélite artificia</w:t>
-      </w:r>
-      <w:r>
-        <w:rPr>
-          <w:i/>
-          <w:color w:val="404040"/>
-        </w:rPr>
-        <w:t xml:space="preserve">l na história da humanidade. O satélite Sputnik, que demorava 90 minutos para dar uma volta ao redor da Terra. Como reação a este avanço </w:t>
-      </w:r>
-      <w:r>
-        <w:rPr>
-          <w:i/>
-          <w:color w:val="404040"/>
-        </w:rPr>
         <w:lastRenderedPageBreak/>
-        <w:t xml:space="preserve">tecnológico russo, que levou a atenção do mundo para a URSS, o presidente dos USA criou, em 1957, a ARPA A informática </w:t>
-      </w:r>
-      <w:r>
-        <w:rPr>
-          <w:i/>
-          <w:color w:val="404040"/>
-        </w:rPr>
-        <w:t xml:space="preserve">e os sistemas computacionais começaram - </w:t>
+        <w:t xml:space="preserve">história da humanidade. O satélite Sputnik, que demorava 90 minutos para dar uma volta ao redor da Terra. Como reação a este avanço tecnológico russo, que levou a atenção do mundo para a URSS, o presidente dos USA criou, em 1957, a ARPA A informática e os sistemas computacionais começaram - </w:t>
       </w:r>
       <w:proofErr w:type="spellStart"/>
       <w:r>
@@ -926,10 +1341,7 @@
         </w:sdtContent>
       </w:sdt>
       <w:r>
-        <w:t>. Devido a ameaça que a Guerra Fria traria, foi visto que era</w:t>
-      </w:r>
-      <w:r>
-        <w:t xml:space="preserve"> necessário aumentar os estudos no desenvolvimento de locais que pudessem proteger os meios de comunicação governamentais perante um ataque inimigo</w:t>
+        <w:t>. Devido a ameaça que a Guerra Fria traria, foi visto que era necessário aumentar os estudos no desenvolvimento de locais que pudessem proteger os meios de comunicação governamentais perante um ataque inimigo</w:t>
       </w:r>
       <w:commentRangeEnd w:id="7"/>
       <w:r>
@@ -949,10 +1361,7 @@
         </w:sdtContent>
       </w:sdt>
       <w:r>
-        <w:t>A II Guerra Mundial foi conhecida também por ser um marco no desenvolvimento de tecnologias e no seu a</w:t>
-      </w:r>
-      <w:r>
-        <w:t xml:space="preserve">primoramento, desenvolvimento de computadores com poder de processamento robusto para o uso no deciframento de mensagens inimigas criptografadas (EDWARDS, 1996). Também neste mesmo período seria criada a agencia que hoje conhecemos como NASA – </w:t>
+        <w:t xml:space="preserve">A II Guerra Mundial foi conhecida também por ser um marco no desenvolvimento de tecnologias e no seu aprimoramento, desenvolvimento de computadores com poder de processamento robusto para o uso no deciframento de mensagens inimigas criptografadas (EDWARDS, 1996). Também neste mesmo período seria criada a agencia que hoje conhecemos como NASA – </w:t>
       </w:r>
       <w:proofErr w:type="spellStart"/>
       <w:r>
@@ -964,10 +1373,7 @@
       </w:r>
       <w:proofErr w:type="spellStart"/>
       <w:r>
-        <w:t>Aer</w:t>
-      </w:r>
-      <w:r>
-        <w:t>onautics</w:t>
+        <w:t>Aeronautics</w:t>
       </w:r>
       <w:proofErr w:type="spellEnd"/>
       <w:r>
@@ -986,13 +1392,7 @@
         <w:commentReference w:id="8"/>
       </w:r>
       <w:r>
-        <w:t xml:space="preserve">. Os computadores que tinham na época eram das forças armadas, eram muito úteis estrategicamente e eram capazes de superar os dos inimigos. Muitas áreas militares </w:t>
-      </w:r>
-      <w:r>
-        <w:t>tiveram expansão em pesquisas militares para defesa de estado nos Estados Unidos neste Período, além das pesquisas nas áreas de comunicação, combate terrestre e marinho a área aérea também precisava de melhorias, e um deles foi conhecido como o projeto Cha</w:t>
-      </w:r>
-      <w:r>
-        <w:t xml:space="preserve">rles desenvolvido no EMIT. </w:t>
+        <w:t xml:space="preserve">. Os computadores que tinham na época eram das forças armadas, eram muito úteis estrategicamente e eram capazes de superar os dos inimigos. Muitas áreas militares tiveram expansão em pesquisas militares para defesa de estado nos Estados Unidos neste Período, além das pesquisas nas áreas de comunicação, combate terrestre e marinho a área aérea também precisava de melhorias, e um deles foi conhecido como o projeto Charles desenvolvido no EMIT. </w:t>
       </w:r>
     </w:p>
     <w:p>
@@ -1018,10 +1418,7 @@
       </w:r>
       <w:proofErr w:type="spellEnd"/>
       <w:r>
-        <w:t xml:space="preserve"> Technology (MIT) com o nome de Projeto Charles, que sugeriu a construção de um núcleo para pesquisadores no assunto, surgindo, dessa forma, o laboratório Lincoln, operado pe</w:t>
-      </w:r>
-      <w:r>
-        <w:t xml:space="preserve">lo MIT em conjunto com os militares (EDWARDS, 1996, p. 91). Após a explosão da primeira bomba de hidrogênio da URSS, em 1953, se iniciou, no Laboratório Lincoln, um projeto chamado </w:t>
+        <w:t xml:space="preserve"> Technology (MIT) com o nome de Projeto Charles, que sugeriu a construção de um núcleo para pesquisadores no assunto, surgindo, dessa forma, o laboratório Lincoln, operado pelo MIT em conjunto com os militares (EDWARDS, 1996, p. 91). Após a explosão da primeira bomba de hidrogênio da URSS, em 1953, se iniciou, no Laboratório Lincoln, um projeto chamado </w:t>
       </w:r>
       <w:proofErr w:type="spellStart"/>
       <w:r>
@@ -1045,10 +1442,7 @@
       </w:r>
       <w:proofErr w:type="spellEnd"/>
       <w:r>
-        <w:t>, mais conhecido como (SAGE), com o objeti</w:t>
-      </w:r>
-      <w:r>
-        <w:t xml:space="preserve">vo de se criar e implementar um sistema de defesa contra aviões bombardeiros inimigos. </w:t>
+        <w:t xml:space="preserve">, mais conhecido como (SAGE), com o objetivo de se criar e implementar um sistema de defesa contra aviões bombardeiros inimigos. </w:t>
       </w:r>
       <w:sdt>
         <w:sdtPr>
@@ -1061,10 +1455,11 @@
         </w:sdtContent>
       </w:sdt>
       <w:r>
-        <w:t>O SAGE trouxe uma série de inovações que, em forma de futuras ideias ou tecnologias, expandiram a nascente indústria de informática. Cito, como exemplo, o uso do modem</w:t>
-      </w:r>
-      <w:r>
-        <w:t>, para fazer a comunicação digital através de linhas telefônicas comuns, monitores de vídeo interativos, uso de computação gráfica e memórias de núcleo magnético (AGOSTINHO, p.8).</w:t>
+        <w:t xml:space="preserve">O SAGE trouxe uma série de inovações que, em forma de futuras ideias ou tecnologias, expandiram a nascente indústria de informática. Cito, como exemplo, o uso do modem, para fazer a comunicação digital através de linhas </w:t>
+      </w:r>
+      <w:r>
+        <w:lastRenderedPageBreak/>
+        <w:t>telefônicas comuns, monitores de vídeo interativos, uso de computação gráfica e memórias de núcleo magnético (AGOSTINHO, p.8).</w:t>
       </w:r>
       <w:commentRangeEnd w:id="9"/>
       <w:r>
@@ -1073,7 +1468,6 @@
     </w:p>
     <w:p>
       <w:r>
-        <w:lastRenderedPageBreak/>
         <w:tab/>
         <w:t>A CCR (</w:t>
       </w:r>
@@ -1161,13 +1555,7 @@
       </w:r>
       <w:proofErr w:type="spellEnd"/>
       <w:r>
-        <w:t xml:space="preserve"> Office) </w:t>
-      </w:r>
-      <w:r>
-        <w:t>para interação e transmissão de dados. A rede NET foi criada para uma rápida comunicação entre equipes de investigadores. Na criação da rede NET o mercado já possuía outras redes de computadores, porem as redes eram corporativas e cada empresa possuíam sua</w:t>
-      </w:r>
-      <w:r>
-        <w:t xml:space="preserve">s próprias linguagens de comunicação e eram incompatíveis. Uma rede de comunicações deveria ser segura, deveria garantir que as mensagens enviadas seriam recebidas intactas, todos os pacotes. </w:t>
+        <w:t xml:space="preserve"> Office) para interação e transmissão de dados. A rede NET foi criada para uma rápida comunicação entre equipes de investigadores. Na criação da rede NET o mercado já possuía outras redes de computadores, porem as redes eram corporativas e cada empresa possuíam suas próprias linguagens de comunicação e eram incompatíveis. Uma rede de comunicações deveria ser segura, deveria garantir que as mensagens enviadas seriam recebidas intactas, todos os pacotes. </w:t>
       </w:r>
       <w:commentRangeEnd w:id="10"/>
       <w:r>
@@ -1180,13 +1568,7 @@
     <w:p>
       <w:r>
         <w:tab/>
-        <w:t>Foi proposta uma solução para o probl</w:t>
-      </w:r>
-      <w:r>
-        <w:t>ema da confiabilidade na rede onde das informações que trafegavam na rede que foi a utilização de receptores e transmissores. A comunicação trafegava em uma rede de nós onde os dados poderiam mudar a sua rota caso um dos nós da rede estivesse defeituoso. A</w:t>
-      </w:r>
-      <w:r>
-        <w:t>pós o primeiro ano da ARPA a corporação quase foi extinta, suas operações haviam sido redistribuídas para outras órgãos como a NASA e instituições militares.</w:t>
+        <w:t>Foi proposta uma solução para o problema da confiabilidade na rede onde das informações que trafegavam na rede que foi a utilização de receptores e transmissores. A comunicação trafegava em uma rede de nós onde os dados poderiam mudar a sua rota caso um dos nós da rede estivesse defeituoso. Após o primeiro ano da ARPA a corporação quase foi extinta, suas operações haviam sido redistribuídas para outras órgãos como a NASA e instituições militares.</w:t>
       </w:r>
     </w:p>
     <w:p>
@@ -1215,16 +1597,7 @@
           <w:sz w:val="22"/>
           <w:szCs w:val="22"/>
         </w:rPr>
-        <w:t>“A sobrevivência da ARPA foi possível com o reposicionamento do foco no incentivo às pesquisas bás</w:t>
-      </w:r>
-      <w:r>
-        <w:rPr>
-          <w:i/>
-          <w:color w:val="404040"/>
-          <w:sz w:val="22"/>
-          <w:szCs w:val="22"/>
-        </w:rPr>
-        <w:t>icas de longo prazo, através da participação das universidades, que até então estavam fora dos planos do Departamento de Defesa (HAFNER apud CARVALHO, 2006, p. 11).”</w:t>
+        <w:t>“A sobrevivência da ARPA foi possível com o reposicionamento do foco no incentivo às pesquisas básicas de longo prazo, através da participação das universidades, que até então estavam fora dos planos do Departamento de Defesa (HAFNER apud CARVALHO, 2006, p. 11).”</w:t>
       </w:r>
     </w:p>
     <w:p>
@@ -1235,13 +1608,7 @@
       </w:pPr>
       <w:r>
         <w:tab/>
-        <w:t>Foi muito importante também o incentivo das forças armadas norte-americanas nas pesquisas</w:t>
-      </w:r>
-      <w:r>
-        <w:t xml:space="preserve"> referentes ao tráfego de dados na rede de computadores. Finalmente no final dos anos sessenta foi marcado pelo nascimento da ARPANET. Foi concebida como um meio de compartilhamento de dados online entre computadores da agência de investigação. Estabeleceu</w:t>
-      </w:r>
-      <w:r>
-        <w:t xml:space="preserve"> uma rede de transmissão de dados, interação, e telecomunicação por meio de pacotes (CASTELLS, 2001, p.33).</w:t>
+        <w:t>Foi muito importante também o incentivo das forças armadas norte-americanas nas pesquisas referentes ao tráfego de dados na rede de computadores. Finalmente no final dos anos sessenta foi marcado pelo nascimento da ARPANET. Foi concebida como um meio de compartilhamento de dados online entre computadores da agência de investigação. Estabeleceu uma rede de transmissão de dados, interação, e telecomunicação por meio de pacotes (CASTELLS, 2001, p.33).</w:t>
       </w:r>
     </w:p>
     <w:p>
@@ -1260,10 +1627,7 @@
       </w:r>
       <w:proofErr w:type="spellEnd"/>
       <w:r>
-        <w:t xml:space="preserve"> da </w:t>
-      </w:r>
-      <w:r>
-        <w:t xml:space="preserve">ARPANET ficaram para a história, um dos mais importantes seria o do estudante </w:t>
+        <w:t xml:space="preserve"> da ARPANET ficaram para a história, um dos mais importantes seria o do estudante </w:t>
       </w:r>
       <w:proofErr w:type="spellStart"/>
       <w:r>
@@ -1279,17 +1643,11 @@
       </w:r>
       <w:proofErr w:type="spellEnd"/>
       <w:r>
-        <w:t>, também conhecido como o “pai” da internet e Robert Kahn. No ano de 1975 foi transferida para a Agência de Comunicação de Defesa, a transferência foi realizada devido</w:t>
-      </w:r>
-      <w:r>
-        <w:t xml:space="preserve"> a demanda de facilitação comunicação e lhe foi atribuída uma comunicação exclusiva controlada pela </w:t>
+        <w:t xml:space="preserve">, também conhecido como o “pai” da internet e Robert Kahn. No ano de 1975 foi transferida para a </w:t>
       </w:r>
       <w:r>
         <w:lastRenderedPageBreak/>
-        <w:t>agência. No início dos anos oitenta a comunicação militar foi dividida em uma rede diferente chamada MILNET, porém, as duas redes eram custeadas e administr</w:t>
-      </w:r>
-      <w:r>
-        <w:t xml:space="preserve">adas pelo departamento de defesa. Não foi visto com bons olhos o controle dos militares a rede de comunicações pela ANSF – </w:t>
+        <w:t xml:space="preserve">Agência de Comunicação de Defesa, a transferência foi realizada devido a demanda de facilitação comunicação e lhe foi atribuída uma comunicação exclusiva controlada pela agência. No início dos anos oitenta a comunicação militar foi dividida em uma rede diferente chamada MILNET, porém, as duas redes eram custeadas e administradas pelo departamento de defesa. Não foi visto com bons olhos o controle dos militares a rede de comunicações pela ANSF – </w:t>
       </w:r>
       <w:proofErr w:type="spellStart"/>
       <w:r>
@@ -1305,10 +1663,7 @@
       </w:r>
       <w:proofErr w:type="spellEnd"/>
       <w:r>
-        <w:t>, e começou a construção da chamada CSNET – Computer Science Network, para fins científicos. Em maio dos an</w:t>
-      </w:r>
-      <w:r>
-        <w:t>os setenta e anos oitenta surgiram várias invenções que incrementaram mais as tecnologias do mercado das intercomunicações, onde os maiores incentivadores foram os militares.</w:t>
+        <w:t>, e começou a construção da chamada CSNET – Computer Science Network, para fins científicos. Em maio dos anos setenta e anos oitenta surgiram várias invenções que incrementaram mais as tecnologias do mercado das intercomunicações, onde os maiores incentivadores foram os militares.</w:t>
       </w:r>
     </w:p>
     <w:p/>
@@ -1353,48 +1708,24 @@
         </w:sdtContent>
       </w:sdt>
       <w:r>
-        <w:t>No que se diz respeito entre inovação tecnológica milita</w:t>
-      </w:r>
-      <w:r>
-        <w:t>r e treinamento de combate não discute somente o fato de que as instituições militares serem menos dinâmicas que as corporações, também a mudança nas tecnologias empregadas nas armas e equipamentos militares, estas mudanças geralmente são vistas pela popul</w:t>
-      </w:r>
-      <w:r>
-        <w:t>ação mais negativamente. A criação de um novo equipamento militar, ou mudança e aprimoramento na indústria, ou processo de inovação gera muita incerteza em diversos aspectos como: segurança, letalidade, também quem devidamente irá usar como outros. As muda</w:t>
-      </w:r>
-      <w:r>
-        <w:t>nças também acarretam também em especialização para utilização destes, na qual nem sempre é o que ocorre de fato. Por esse motivo, suas organizações estão cheias de elementos de repetição, demissão, baixa especialização e alta descentralização</w:t>
+        <w:t>No que se diz respeito entre inovação tecnológica militar e treinamento de combate não discute somente o fato de que as instituições militares serem menos dinâmicas que as corporações, também a mudança nas tecnologias empregadas nas armas e equipamentos militares, estas mudanças geralmente são vistas pela população mais negativamente. A criação de um novo equipamento militar, ou mudança e aprimoramento na indústria, ou processo de inovação gera muita incerteza em diversos aspectos como: segurança, letalidade, também quem devidamente irá usar como outros. As mudanças também acarretam também em especialização para utilização destes, na qual nem sempre é o que ocorre de fato. Por esse motivo, suas organizações estão cheias de elementos de repetição, demissão, baixa especialização e alta descentralização</w:t>
       </w:r>
       <w:commentRangeEnd w:id="11"/>
       <w:r>
         <w:commentReference w:id="11"/>
       </w:r>
       <w:r>
-        <w:t>. Todas as</w:t>
-      </w:r>
-      <w:r>
-        <w:t xml:space="preserve"> características citadas põem em questão o uso do conceito de eficiência na guerra, conforme usado na lógica tecnológica do capitalismo.</w:t>
+        <w:t>. Todas as características citadas põem em questão o uso do conceito de eficiência na guerra, conforme usado na lógica tecnológica do capitalismo.</w:t>
       </w:r>
     </w:p>
     <w:p>
       <w:r>
         <w:tab/>
-        <w:t xml:space="preserve">O resultado de uma indústria mais dinâmica na área militar é a inovação e melhor organização, e isso só é possível em </w:t>
-      </w:r>
-      <w:r>
-        <w:t xml:space="preserve">tempos de paz. Em tempos de guerra, o impacto das inovações é sempre limitado, porém o uso delas resulta em um aumento de desempenho claro e uma condição estratégica específica (ROSEN, 1994). A modernização da indústria militar aumenta de maneira gradual, </w:t>
-      </w:r>
-      <w:r>
-        <w:t>sendo possível assim a escolha de quais procedimentos e armamentos serão modernizados, o que aumenta perdas e desperdícios de maneira eficaz, simples e segura. Nas guerras há fatores que são muito importantes como possuir armas em abundância, armas mais fo</w:t>
-      </w:r>
-      <w:r>
-        <w:t>rtes do que as do oponente e fáceis de reparar. Possuir armas de fácil substituição é mais importante do que ter armas de alto desempenho. Armas de alto desempenho são menos importantes devido dificuldade no manuseio e são suscetíveis ao desgaste. É o caso</w:t>
-      </w:r>
-      <w:r>
-        <w:t xml:space="preserve">, </w:t>
+        <w:t xml:space="preserve">O resultado de uma indústria mais dinâmica na área militar é a inovação e melhor organização, e isso só é possível em tempos de paz. Em tempos de guerra, o impacto das inovações é sempre limitado, porém o uso delas resulta em um aumento de desempenho claro e uma condição estratégica específica (ROSEN, 1994). A modernização da indústria militar aumenta de maneira gradual, sendo possível assim a escolha de quais procedimentos e armamentos serão modernizados, o que aumenta perdas e desperdícios de maneira eficaz, simples e segura. Nas guerras há fatores que são muito importantes como possuir armas em abundância, armas mais fortes do que as do oponente e fáceis de reparar. Possuir armas de fácil substituição é mais importante </w:t>
       </w:r>
       <w:r>
         <w:lastRenderedPageBreak/>
-        <w:t>por exemplo, do uso contínuo do arco longo pelos ingleses, mesmo no século XVI, em combinação com armas de fogo que eram as armas principais utilizadas.</w:t>
+        <w:t>do que ter armas de alto desempenho. Armas de alto desempenho são menos importantes devido dificuldade no manuseio e são suscetíveis ao desgaste. É o caso, por exemplo, do uso contínuo do arco longo pelos ingleses, mesmo no século XVI, em combinação com armas de fogo que eram as armas principais utilizadas.</w:t>
       </w:r>
     </w:p>
     <w:p>
@@ -1412,16 +1743,7 @@
         </w:sdtContent>
       </w:sdt>
       <w:r>
-        <w:t>Os carros militares de combate utilizados no começo do século XX, foi um avanço na indústria da te</w:t>
-      </w:r>
-      <w:r>
-        <w:t>cnologia militar e foi criado especificamente para avançar com militares a bordo no meio do fogo inimigo. Ele atendia a demanda para qual foi proposto, porém com muitas ressalvas, o carro uma ferramenta de guerra muito pesada, o peso era uma perda dentro d</w:t>
-      </w:r>
-      <w:r>
-        <w:t xml:space="preserve">o campo de batalha, além de pesado o carro militar era lento e a redução na locomoção era um fator de desvantagem enorme. As poucas unidades disponíveis, a complexidade de reposição e os longos ciclos de manutenção fazem do carro de combate um equipamento </w:t>
-      </w:r>
-      <w:r>
-        <w:t xml:space="preserve">sem efeito estratégico positivo </w:t>
+        <w:t xml:space="preserve">Os carros militares de combate utilizados no começo do século XX, foi um avanço na indústria da tecnologia militar e foi criado especificamente para avançar com militares a bordo no meio do fogo inimigo. Ele atendia a demanda para qual foi proposto, porém com muitas ressalvas, o carro uma ferramenta de guerra muito pesada, o peso era uma perda dentro do campo de batalha, além de pesado o carro militar era lento e a redução na locomoção era um fator de desvantagem enorme. As poucas unidades disponíveis, a complexidade de reposição e os longos ciclos de manutenção fazem do carro de combate um equipamento sem efeito estratégico positivo </w:t>
       </w:r>
       <w:commentRangeEnd w:id="12"/>
       <w:r>
@@ -1434,10 +1756,7 @@
     <w:p>
       <w:r>
         <w:tab/>
-        <w:t>Nos séculos XVII e XVIII, a ciência militar de sítio e fortificação era considerada na prática sujeita a uma ampla gama de elementos de problemas, desgaste, escassez e incerteza. Tal conceito é precisam</w:t>
-      </w:r>
-      <w:r>
-        <w:t xml:space="preserve">ente definido por </w:t>
+        <w:t xml:space="preserve">Nos séculos XVII e XVIII, a ciência militar de sítio e fortificação era considerada na prática sujeita a uma ampla gama de elementos de problemas, desgaste, escassez e incerteza. Tal conceito é precisamente definido por </w:t>
       </w:r>
       <w:proofErr w:type="spellStart"/>
       <w:r>
@@ -1451,10 +1770,7 @@
     <w:p>
       <w:r>
         <w:tab/>
-        <w:t>O desenvolvimento tecnológico, historicamente têm mostrado que também é uma luta na busca por tecnologia. Porém a busca por inovação na indústria das armas não é linear e não é focada na i</w:t>
-      </w:r>
-      <w:r>
-        <w:t xml:space="preserve">ndústria militar, é sujeita a diversos tipos de interferências internas ou externas e o desenvolvimento de novas armas não necessariamente quer dizer que elas serão melhores que as armas anteriores. </w:t>
+        <w:t xml:space="preserve">O desenvolvimento tecnológico, historicamente têm mostrado que também é uma luta na busca por tecnologia. Porém a busca por inovação na indústria das armas não é linear e não é focada na indústria militar, é sujeita a diversos tipos de interferências internas ou externas e o desenvolvimento de novas armas não necessariamente quer dizer que elas serão melhores que as armas anteriores. </w:t>
       </w:r>
       <w:sdt>
         <w:sdtPr>
@@ -1467,19 +1783,7 @@
         </w:sdtContent>
       </w:sdt>
       <w:r>
-        <w:t>Existem muitos relatos de novas armas desenvolvidas for</w:t>
-      </w:r>
-      <w:r>
-        <w:t>a do ambiente de guerra em diversas culturas que resultam em armas inferiores. No início dos séculos XIX e XX, quando a engenharia naval ganhou novo impulso na produção de navios de guerra, houveram vários casos de projetos extremamente modernos que se mos</w:t>
-      </w:r>
-      <w:r>
-        <w:t>traram falhas absolutas. Foi um período de grande avanço tecnológico, mas uma grande perda de foco no que era um critério razoável para um navio de guerra: armas maiores que se tornou uma obsessão, muitos navios não conseguiram nem lançar-se no mar. Foi ap</w:t>
-      </w:r>
-      <w:r>
-        <w:t>enas com um desenvolvimento imprudente e sujeito a críticas da Dreadnought, que um equilíbrio de critérios foi estabelecido em termos de alcance, velocidade, poder de fogo e armadura, iniciando assim um período de inovação real. Navios de guerra (O'CONNELL</w:t>
-      </w:r>
-      <w:r>
-        <w:t>, 1989)</w:t>
+        <w:t>Existem muitos relatos de novas armas desenvolvidas fora do ambiente de guerra em diversas culturas que resultam em armas inferiores. No início dos séculos XIX e XX, quando a engenharia naval ganhou novo impulso na produção de navios de guerra, houveram vários casos de projetos extremamente modernos que se mostraram falhas absolutas. Foi um período de grande avanço tecnológico, mas uma grande perda de foco no que era um critério razoável para um navio de guerra: armas maiores que se tornou uma obsessão, muitos navios não conseguiram nem lançar-se no mar. Foi apenas com um desenvolvimento imprudente e sujeito a críticas da Dreadnought, que um equilíbrio de critérios foi estabelecido em termos de alcance, velocidade, poder de fogo e armadura, iniciando assim um período de inovação real. Navios de guerra (O'CONNELL, 1989)</w:t>
       </w:r>
       <w:commentRangeEnd w:id="13"/>
       <w:r>
@@ -1494,14 +1798,11 @@
       </w:pPr>
       <w:r>
         <w:tab/>
-        <w:t>Historicamente no âmbito social, as inovações militares não atendiam as necessidades táticas das forças militares como no caso de superar a cavalaria na Primeira Guerra Mundial; o uso de metralhadoras no campo de batalha tornou o uso da cavalar</w:t>
-      </w:r>
-      <w:r>
-        <w:t xml:space="preserve">ia inútil no campo de batalha. Não houve substituto à cavalaria durante a guerra, </w:t>
+        <w:t xml:space="preserve">Historicamente no âmbito social, as inovações militares não atendiam as necessidades táticas das forças militares como no caso de superar a cavalaria na </w:t>
       </w:r>
       <w:r>
         <w:lastRenderedPageBreak/>
-        <w:t>e outros artigos eram pouco úteis, tal como Trem. Não havia demanda de veículos e isso acabou resultando em baixa locomoção, além disso, o poder de fogo era limitado.</w:t>
+        <w:t>Primeira Guerra Mundial; o uso de metralhadoras no campo de batalha tornou o uso da cavalaria inútil no campo de batalha. Não houve substituto à cavalaria durante a guerra, e outros artigos eram pouco úteis, tal como Trem. Não havia demanda de veículos e isso acabou resultando em baixa locomoção, além disso, o poder de fogo era limitado.</w:t>
       </w:r>
       <w:r>
         <w:rPr>
@@ -1513,19 +1814,7 @@
         <w:rPr>
           <w:color w:val="000000"/>
         </w:rPr>
-        <w:t>Portant</w:t>
-      </w:r>
-      <w:r>
-        <w:rPr>
-          <w:color w:val="000000"/>
-        </w:rPr>
-        <w:t>o, as operações da Primeira Guerra Mundial, onde havia uma linha de força estagnada em conflito, a cavalaria teve um papel muito mais importante, um exemplo disso foi o caso da cavalaria britânica no teatro de operações palestino e da cavalaria russa no te</w:t>
-      </w:r>
-      <w:r>
-        <w:rPr>
-          <w:color w:val="000000"/>
-        </w:rPr>
-        <w:t>atro de operações oriental (PHILLIPS, 2002).</w:t>
+        <w:t>Portanto, as operações da Primeira Guerra Mundial, onde havia uma linha de força estagnada em conflito, a cavalaria teve um papel muito mais importante, um exemplo disso foi o caso da cavalaria britânica no teatro de operações palestino e da cavalaria russa no teatro de operações oriental (PHILLIPS, 2002).</w:t>
       </w:r>
     </w:p>
     <w:p>
@@ -1548,31 +1837,7 @@
         <w:rPr>
           <w:color w:val="000000"/>
         </w:rPr>
-        <w:t>. Em uma campanha ofensiva, po</w:t>
-      </w:r>
-      <w:r>
-        <w:rPr>
-          <w:color w:val="000000"/>
-        </w:rPr>
-        <w:t>r exemplo, se refere não apenas à capacidade tática do armamento, mas também à questão de saber se as quantidades disponíveis conferem o efeito de superioridade no teatro de operações. Não é simplesmente uma correlação absoluta, uma superioridade na escala</w:t>
-      </w:r>
-      <w:r>
-        <w:rPr>
-          <w:color w:val="000000"/>
-        </w:rPr>
-        <w:t xml:space="preserve"> numérica; também é relativo. Em outras palavras, o novo armamento permite sua alocação e retribuição no teatro de operações para permitir a concentração de força onde é realmente necessário? Se o novo armamento for, por exemplo, um veículo blindado com ca</w:t>
-      </w:r>
-      <w:r>
-        <w:rPr>
-          <w:color w:val="000000"/>
-        </w:rPr>
-        <w:t xml:space="preserve">pacidade tática maior a do oponente, mas com limites de acesso, como combustível ou ciclo de manutenção, é deficiente e será superado sempre que as condições desfavoráveis surgirem. Pode ocorrer de uma dessas deficiências tenham consequências estratégicas </w:t>
-      </w:r>
-      <w:r>
-        <w:rPr>
-          <w:color w:val="000000"/>
-        </w:rPr>
-        <w:t>definidas de acordo com o local e com quem você luta.</w:t>
+        <w:t>. Em uma campanha ofensiva, por exemplo, se refere não apenas à capacidade tática do armamento, mas também à questão de saber se as quantidades disponíveis conferem o efeito de superioridade no teatro de operações. Não é simplesmente uma correlação absoluta, uma superioridade na escala numérica; também é relativo. Em outras palavras, o novo armamento permite sua alocação e retribuição no teatro de operações para permitir a concentração de força onde é realmente necessário? Se o novo armamento for, por exemplo, um veículo blindado com capacidade tática maior a do oponente, mas com limites de acesso, como combustível ou ciclo de manutenção, é deficiente e será superado sempre que as condições desfavoráveis surgirem. Pode ocorrer de uma dessas deficiências tenham consequências estratégicas definidas de acordo com o local e com quem você luta.</w:t>
       </w:r>
     </w:p>
     <w:p/>
@@ -1609,6 +1874,7 @@
           <w:id w:val="898639794"/>
           <w:showingPlcHdr/>
         </w:sdtPr>
+        <w:sdtEndPr/>
         <w:sdtContent>
           <w:r>
             <w:t xml:space="preserve">     </w:t>
@@ -1639,6 +1905,7 @@
           <w:id w:val="1898785163"/>
           <w:showingPlcHdr/>
         </w:sdtPr>
+        <w:sdtEndPr/>
         <w:sdtContent>
           <w:r>
             <w:t xml:space="preserve">     </w:t>
@@ -1655,13 +1922,7 @@
         <w:rPr>
           <w:color w:val="404040"/>
         </w:rPr>
-        <w:t>Vimos o início da informática e os sistem</w:t>
-      </w:r>
-      <w:r>
-        <w:rPr>
-          <w:color w:val="404040"/>
-        </w:rPr>
-        <w:t xml:space="preserve">as computacionais construídos 500 anos </w:t>
+        <w:t xml:space="preserve">Vimos o início da informática e os sistemas computacionais construídos 500 anos </w:t>
       </w:r>
       <w:proofErr w:type="spellStart"/>
       <w:r>
@@ -1711,23 +1972,17 @@
         <w:t>Em 1957</w:t>
       </w:r>
       <w:r>
-        <w:t xml:space="preserve"> por exemplo - quando a R</w:t>
-      </w:r>
-      <w:r>
-        <w:t xml:space="preserve">ússia lançou seu primeiro satélite no espaço, o famoso Sputnik dando largada a briga pelo topo da tecnologia espacial. E abriu portas para a corrida </w:t>
+        <w:t xml:space="preserve"> por exemplo - quando a Rússia lançou seu primeiro satélite no espaço, o famoso Sputnik dando largada a briga pelo topo da tecnologia espacial. E abriu portas </w:t>
+      </w:r>
+      <w:r>
+        <w:lastRenderedPageBreak/>
+        <w:t xml:space="preserve">para a corrida </w:t>
       </w:r>
       <w:r>
         <w:t>espacial,</w:t>
       </w:r>
       <w:r>
-        <w:t xml:space="preserve"> a tecnologia mais uma vez sendo essencial e aliada, em </w:t>
-      </w:r>
-      <w:r>
-        <w:lastRenderedPageBreak/>
-        <w:t xml:space="preserve">decorrência disso no mesmo período com a </w:t>
-      </w:r>
-      <w:r>
-        <w:t xml:space="preserve">pressão os </w:t>
+        <w:t xml:space="preserve"> a tecnologia mais uma vez sendo essencial e aliada, em decorrência disso no mesmo período com a pressão os </w:t>
       </w:r>
       <w:r>
         <w:t>EUA,</w:t>
@@ -1745,10 +2000,7 @@
         <w:tab/>
       </w:r>
       <w:r>
-        <w:t>Usamos recortes também sobre a segunda guerra mundial e como tecnologia foi importante para o deciframento de códigos de mensagens inimigas, tornando- se fundamental para vitórias e també</w:t>
-      </w:r>
-      <w:r>
-        <w:t xml:space="preserve">m derrotas. </w:t>
+        <w:t xml:space="preserve">Usamos recortes também sobre a segunda guerra mundial e como tecnologia foi importante para o deciframento de códigos de mensagens inimigas, tornando- se fundamental para vitórias e também derrotas. </w:t>
       </w:r>
     </w:p>
     <w:p>
@@ -1756,10 +2008,7 @@
         <w:tab/>
       </w:r>
       <w:r>
-        <w:t>Observamos neste estudo o quanto a tecnologia somou diretamente durante a II Guerra Mundial, quando falamos em tecnologia militar lembramos de guerra, e durante a guerra a tecnologia se tornou indispensável para vencer inúmeras batalhas, bem c</w:t>
-      </w:r>
-      <w:r>
-        <w:t>omo a falta dela se tornou fatal nas derrotas que vários países sofreram.</w:t>
+        <w:t>Observamos neste estudo o quanto a tecnologia somou diretamente durante a II Guerra Mundial, quando falamos em tecnologia militar lembramos de guerra, e durante a guerra a tecnologia se tornou indispensável para vencer inúmeras batalhas, bem como a falta dela se tornou fatal nas derrotas que vários países sofreram.</w:t>
       </w:r>
     </w:p>
     <w:p>
@@ -1767,22 +2016,13 @@
         <w:tab/>
       </w:r>
       <w:r>
-        <w:t>Foram discutidos pontos negativos e positivos, sendo observados que nem sempre a melhor tecnologia pode ser o melhor aliado, pois possuir armas de fácil substituição é mais important</w:t>
-      </w:r>
-      <w:r>
-        <w:t xml:space="preserve">e do que ter armas de alto desempenho, ao escolher determinadas armas deve-se levar em consideração vários fatores como manuseio, se forem pesadas demais ou grandes se tornam mais difíceis o uso e consequentemente acarretam no insucesso. Alguns avanços do </w:t>
-      </w:r>
-      <w:r>
-        <w:t xml:space="preserve">mundo atual principalmente é o uso dos sistemas no âmbito militar, modernidades que nos deram os resultados que temos hoje nos nossos serviços militares, como rastreio de ligações, </w:t>
+        <w:t xml:space="preserve">Foram discutidos pontos negativos e positivos, sendo observados que nem sempre a melhor tecnologia pode ser o melhor aliado, pois possuir armas de fácil substituição é mais importante do que ter armas de alto desempenho, ao escolher determinadas armas deve-se levar em consideração vários fatores como manuseio, se forem pesadas demais ou grandes se tornam mais difíceis o uso e consequentemente acarretam no insucesso. Alguns avanços do mundo atual principalmente é o uso dos sistemas no âmbito militar, modernidades que nos deram os resultados que temos hoje nos nossos serviços militares, como rastreio de ligações, </w:t>
       </w:r>
       <w:r>
         <w:t>mensagens, filmagens</w:t>
       </w:r>
       <w:r>
-        <w:t>, além de armamento moderno com diversas funções que aux</w:t>
-      </w:r>
-      <w:r>
-        <w:t xml:space="preserve">iliam o desempenham, diminuem o uso de força e traz mais assertividades, porém exigem mais raciocínio, estudos e empenho para aprender a dominar as tecnologias. </w:t>
+        <w:t xml:space="preserve">, além de armamento moderno com diversas funções que auxiliam o desempenham, diminuem o uso de força e traz mais assertividades, porém exigem mais raciocínio, estudos e empenho para aprender a dominar as tecnologias. </w:t>
       </w:r>
     </w:p>
     <w:p/>
@@ -1831,7 +2071,11 @@
         <w:tab/>
       </w:r>
       <w:r>
-        <w:t xml:space="preserve">Portanto, concluímos que no passado sem a tecnologia de ponta de hoje tudo era muito mais complexo e demorado, por esse lado é fundamental frisar que a tecnologia militar avança a cada dia, mas nem sempre o novo é sinal de sucesso, ou o maior é  sinal de assertividade, há vários fatores a serem levados em conta. Falando em tecnologias, em termos de ‘’tamanho’’ se as armas forem maiores,  podem vir atrelado a falhas como falta de locomoção e o ‘’novo ou moderno’’ demais, muitas vezes sendo inútil para a situação, tendo diversas informações que muitas vezes será necessário novas formações e treinamentos, o que  por outro lado se torna bom, fazendo com que quem utiliza de tecnologia militar se faça cada vez mais completo e capaz de operar qualquer que seja os novos desafios. </w:t>
+        <w:t xml:space="preserve">Portanto, concluímos que no passado sem a tecnologia de ponta de hoje tudo era muito mais complexo e demorado, por esse lado é fundamental frisar que a tecnologia militar avança a cada dia, mas nem sempre o novo é sinal de sucesso, ou o maior é  sinal de assertividade, há vários fatores a serem levados em conta. Falando em tecnologias, em termos de ‘’tamanho’’ se as armas forem maiores,  podem vir atrelado a falhas como falta de locomoção e o ‘’novo ou moderno’’ demais, muitas vezes sendo inútil para a situação, tendo diversas informações que muitas vezes será necessário novas formações e treinamentos, o que  por outro lado se torna bom, fazendo com que </w:t>
+      </w:r>
+      <w:r>
+        <w:lastRenderedPageBreak/>
+        <w:t xml:space="preserve">quem utiliza de tecnologia militar se faça cada vez mais completo e capaz de operar qualquer que seja os novos desafios. </w:t>
       </w:r>
     </w:p>
     <w:p>
@@ -1925,13 +2169,7 @@
         <w:rPr>
           <w:b/>
         </w:rPr>
-        <w:t>Dissertação de Mestrado: A t</w:t>
-      </w:r>
-      <w:r>
-        <w:rPr>
-          <w:b/>
-        </w:rPr>
-        <w:t>rajetória da internet no Brasil: do surgimento das redes de computadores à instituição dos mecanismos de governança:</w:t>
+        <w:t>Dissertação de Mestrado: A trajetória da internet no Brasil: do surgimento das redes de computadores à instituição dos mecanismos de governança:</w:t>
       </w:r>
       <w:r>
         <w:t xml:space="preserve"> Rio de Janeiro, 2006.</w:t>
@@ -1976,28 +2214,48 @@
           <w:b/>
           <w:lang w:val="en-US"/>
         </w:rPr>
-        <w:t>The Closed Wor</w:t>
+        <w:t>The Closed World</w:t>
+      </w:r>
+      <w:r>
+        <w:rPr>
+          <w:lang w:val="en-US"/>
+        </w:rPr>
+        <w:t>. Cambridge, MA, MIT Press.</w:t>
+      </w:r>
+    </w:p>
+    <w:p>
+      <w:pPr>
+        <w:rPr>
+          <w:lang w:val="en-US"/>
+        </w:rPr>
+      </w:pPr>
+    </w:p>
+    <w:p>
+      <w:pPr>
+        <w:rPr>
+          <w:color w:val="000000"/>
+          <w:lang w:val="en-US"/>
+        </w:rPr>
+      </w:pPr>
+      <w:r>
+        <w:rPr>
+          <w:lang w:val="en-US"/>
+        </w:rPr>
+        <w:t xml:space="preserve">HAFNER, K. Lyon, M., 1996. </w:t>
       </w:r>
       <w:r>
         <w:rPr>
           <w:b/>
           <w:lang w:val="en-US"/>
         </w:rPr>
-        <w:t>ld</w:t>
+        <w:t>Where wizards stay up late: the origins of the Internet</w:t>
       </w:r>
       <w:r>
         <w:rPr>
           <w:lang w:val="en-US"/>
         </w:rPr>
-        <w:t>. Cambridge, MA, MIT Press.</w:t>
-      </w:r>
-    </w:p>
-    <w:p>
-      <w:pPr>
-        <w:rPr>
-          <w:lang w:val="en-US"/>
-        </w:rPr>
-      </w:pPr>
+        <w:t>. New York: Simon &amp; Schuster.</w:t>
+      </w:r>
     </w:p>
     <w:p>
       <w:pPr>
@@ -2006,24 +2264,46 @@
           <w:lang w:val="en-US"/>
         </w:rPr>
       </w:pPr>
-      <w:r>
-        <w:rPr>
+    </w:p>
+    <w:p>
+      <w:pPr>
+        <w:rPr>
+          <w:color w:val="000000"/>
           <w:lang w:val="en-US"/>
         </w:rPr>
-        <w:t xml:space="preserve">HAFNER, K. Lyon, M., 1996. </w:t>
+      </w:pPr>
+      <w:r>
+        <w:rPr>
+          <w:lang w:val="en-US"/>
+        </w:rPr>
+        <w:t xml:space="preserve">OSTWALD, J. M. Like clockwork? </w:t>
+      </w:r>
+      <w:proofErr w:type="spellStart"/>
+      <w:r>
+        <w:rPr>
+          <w:lang w:val="en-US"/>
+        </w:rPr>
+        <w:t>Clausewitzian</w:t>
+      </w:r>
+      <w:proofErr w:type="spellEnd"/>
+      <w:r>
+        <w:rPr>
+          <w:lang w:val="en-US"/>
+        </w:rPr>
+        <w:t xml:space="preserve"> friction and the scientific siege in the age of Vauban. In: WALTON, S. A. (Ed.). </w:t>
       </w:r>
       <w:r>
         <w:rPr>
           <w:b/>
           <w:lang w:val="en-US"/>
         </w:rPr>
-        <w:t>Where wizards stay up late: the origins of the Internet</w:t>
+        <w:t>Instrumental in war</w:t>
       </w:r>
       <w:r>
         <w:rPr>
           <w:lang w:val="en-US"/>
         </w:rPr>
-        <w:t>. New York: Simon &amp; Schuster.</w:t>
+        <w:t>: science, research, and instruments between knowledge and the world. Boston: Brill, 2005.</w:t>
       </w:r>
     </w:p>
     <w:p>
@@ -2037,6 +2317,39 @@
     <w:p>
       <w:pPr>
         <w:rPr>
+          <w:lang w:val="en-US"/>
+        </w:rPr>
+      </w:pPr>
+      <w:r>
+        <w:rPr>
+          <w:lang w:val="en-US"/>
+        </w:rPr>
+        <w:t xml:space="preserve">O’CONNELL, R. L. </w:t>
+      </w:r>
+      <w:r>
+        <w:rPr>
+          <w:b/>
+          <w:lang w:val="en-US"/>
+        </w:rPr>
+        <w:t>Of arms and men</w:t>
+      </w:r>
+      <w:r>
+        <w:rPr>
+          <w:lang w:val="en-US"/>
+        </w:rPr>
+        <w:t>. New York: Oxford University Press, 1989.</w:t>
+      </w:r>
+    </w:p>
+    <w:p>
+      <w:pPr>
+        <w:rPr>
+          <w:lang w:val="en-US"/>
+        </w:rPr>
+      </w:pPr>
+    </w:p>
+    <w:p>
+      <w:pPr>
+        <w:rPr>
           <w:color w:val="000000"/>
           <w:lang w:val="en-US"/>
         </w:rPr>
@@ -2045,40 +2358,20 @@
         <w:rPr>
           <w:lang w:val="en-US"/>
         </w:rPr>
-        <w:t xml:space="preserve">OSTWALD, J. M. Like clockwork? </w:t>
-      </w:r>
-      <w:proofErr w:type="spellStart"/>
-      <w:r>
-        <w:rPr>
-          <w:lang w:val="en-US"/>
-        </w:rPr>
-        <w:t>Clausewitzian</w:t>
-      </w:r>
-      <w:proofErr w:type="spellEnd"/>
-      <w:r>
-        <w:rPr>
-          <w:lang w:val="en-US"/>
-        </w:rPr>
-        <w:t xml:space="preserve"> friction and the scientific siege in the age of Vauban. In: WALTON,</w:t>
-      </w:r>
-      <w:r>
-        <w:rPr>
-          <w:lang w:val="en-US"/>
-        </w:rPr>
-        <w:t xml:space="preserve"> S. A. (Ed.). </w:t>
+        <w:t xml:space="preserve">PARKER, G. (Ed.). </w:t>
       </w:r>
       <w:r>
         <w:rPr>
           <w:b/>
           <w:lang w:val="en-US"/>
         </w:rPr>
-        <w:t>Instrumental in war</w:t>
+        <w:t>The Cambridge history of warfare</w:t>
       </w:r>
       <w:r>
         <w:rPr>
           <w:lang w:val="en-US"/>
         </w:rPr>
-        <w:t>: science, research, and instruments between knowledge and the world. Boston: Brill, 2005.</w:t>
+        <w:t>. New York: Cambridge University Press, 2005.</w:t>
       </w:r>
     </w:p>
     <w:p>
@@ -2092,192 +2385,111 @@
     <w:p>
       <w:pPr>
         <w:rPr>
+          <w:color w:val="000000"/>
           <w:lang w:val="en-US"/>
         </w:rPr>
       </w:pPr>
       <w:r>
         <w:rPr>
+          <w:color w:val="000000"/>
+        </w:rPr>
+        <w:t xml:space="preserve">PEREIRA, Durval Lourenco. </w:t>
+      </w:r>
+      <w:r>
+        <w:rPr>
+          <w:b/>
+          <w:color w:val="000000"/>
+        </w:rPr>
+        <w:t>OPECACAO BRASIL: O ATAQUE ALEMAO QUE MUDOU O CURSO DA GUERRA MUNDIAL</w:t>
+      </w:r>
+      <w:r>
+        <w:rPr>
+          <w:color w:val="000000"/>
+        </w:rPr>
+        <w:t xml:space="preserve">. </w:t>
+      </w:r>
+      <w:proofErr w:type="spellStart"/>
+      <w:r>
+        <w:rPr>
+          <w:color w:val="000000"/>
           <w:lang w:val="en-US"/>
         </w:rPr>
-        <w:t xml:space="preserve">O’CONNELL, R. L. </w:t>
+        <w:t>Editora</w:t>
+      </w:r>
+      <w:proofErr w:type="spellEnd"/>
+      <w:r>
+        <w:rPr>
+          <w:color w:val="000000"/>
+          <w:lang w:val="en-US"/>
+        </w:rPr>
+        <w:t xml:space="preserve"> </w:t>
+      </w:r>
+      <w:proofErr w:type="spellStart"/>
+      <w:r>
+        <w:rPr>
+          <w:color w:val="000000"/>
+          <w:lang w:val="en-US"/>
+        </w:rPr>
+        <w:t>Contexto</w:t>
+      </w:r>
+      <w:proofErr w:type="spellEnd"/>
+      <w:r>
+        <w:rPr>
+          <w:color w:val="000000"/>
+          <w:lang w:val="en-US"/>
+        </w:rPr>
+        <w:t>, 2015.</w:t>
+      </w:r>
+    </w:p>
+    <w:p>
+      <w:pPr>
+        <w:rPr>
+          <w:color w:val="000000"/>
+          <w:lang w:val="en-US"/>
+        </w:rPr>
+      </w:pPr>
+    </w:p>
+    <w:p>
+      <w:pPr>
+        <w:rPr>
+          <w:lang w:val="en-US"/>
+        </w:rPr>
+      </w:pPr>
+      <w:r>
+        <w:rPr>
+          <w:color w:val="000000"/>
+          <w:lang w:val="en-US"/>
+        </w:rPr>
+        <w:t xml:space="preserve">PHILLIPS, </w:t>
+      </w:r>
+      <w:r>
+        <w:rPr>
+          <w:lang w:val="en-US"/>
+        </w:rPr>
+        <w:t xml:space="preserve">G. </w:t>
       </w:r>
       <w:r>
         <w:rPr>
           <w:b/>
           <w:lang w:val="en-US"/>
         </w:rPr>
-        <w:t>Of arms and men</w:t>
-      </w:r>
-      <w:r>
-        <w:rPr>
-          <w:lang w:val="en-US"/>
-        </w:rPr>
-        <w:t>. New York: Oxford University Press, 1989.</w:t>
-      </w:r>
-    </w:p>
-    <w:p>
-      <w:pPr>
-        <w:rPr>
-          <w:lang w:val="en-US"/>
-        </w:rPr>
-      </w:pPr>
-    </w:p>
-    <w:p>
-      <w:pPr>
-        <w:rPr>
-          <w:color w:val="000000"/>
-          <w:lang w:val="en-US"/>
-        </w:rPr>
-      </w:pPr>
-      <w:r>
-        <w:rPr>
-          <w:lang w:val="en-US"/>
-        </w:rPr>
-        <w:t xml:space="preserve">PARKER, G. (Ed.). </w:t>
-      </w:r>
+        <w:t xml:space="preserve">Longbow and </w:t>
+      </w:r>
+      <w:proofErr w:type="spellStart"/>
       <w:r>
         <w:rPr>
           <w:b/>
           <w:lang w:val="en-US"/>
         </w:rPr>
-        <w:t>The Cambridge history of warfare</w:t>
-      </w:r>
-      <w:r>
-        <w:rPr>
-          <w:lang w:val="en-US"/>
-        </w:rPr>
-        <w:t>. New</w:t>
-      </w:r>
-      <w:r>
-        <w:rPr>
-          <w:lang w:val="en-US"/>
-        </w:rPr>
-        <w:t xml:space="preserve"> York: Cambridge University Press, 2005.</w:t>
-      </w:r>
-    </w:p>
-    <w:p>
-      <w:pPr>
-        <w:rPr>
-          <w:color w:val="000000"/>
-          <w:lang w:val="en-US"/>
-        </w:rPr>
-      </w:pPr>
-    </w:p>
-    <w:p>
-      <w:pPr>
-        <w:rPr>
-          <w:color w:val="000000"/>
-          <w:lang w:val="en-US"/>
-        </w:rPr>
-      </w:pPr>
-      <w:r>
-        <w:rPr>
-          <w:color w:val="000000"/>
-        </w:rPr>
-        <w:t xml:space="preserve">PEREIRA, Durval Lourenco. </w:t>
-      </w:r>
-      <w:r>
-        <w:rPr>
-          <w:b/>
-          <w:color w:val="000000"/>
-        </w:rPr>
-        <w:t>OPECACAO BRASIL: O ATAQUE ALEMAO QUE MUDOU O CURSO DA GUERRA MUNDIAL</w:t>
-      </w:r>
-      <w:r>
-        <w:rPr>
-          <w:color w:val="000000"/>
-        </w:rPr>
-        <w:t xml:space="preserve">. </w:t>
-      </w:r>
-      <w:proofErr w:type="spellStart"/>
-      <w:r>
-        <w:rPr>
-          <w:color w:val="000000"/>
-          <w:lang w:val="en-US"/>
-        </w:rPr>
-        <w:t>Editora</w:t>
+        <w:t>hackbutt</w:t>
       </w:r>
       <w:proofErr w:type="spellEnd"/>
-      <w:r>
-        <w:rPr>
-          <w:color w:val="000000"/>
-          <w:lang w:val="en-US"/>
-        </w:rPr>
-        <w:t xml:space="preserve"> </w:t>
-      </w:r>
-      <w:proofErr w:type="spellStart"/>
-      <w:r>
-        <w:rPr>
-          <w:color w:val="000000"/>
-          <w:lang w:val="en-US"/>
-        </w:rPr>
-        <w:t>Contexto</w:t>
-      </w:r>
-      <w:proofErr w:type="spellEnd"/>
-      <w:r>
-        <w:rPr>
-          <w:color w:val="000000"/>
-          <w:lang w:val="en-US"/>
-        </w:rPr>
-        <w:t>, 2015.</w:t>
-      </w:r>
-    </w:p>
-    <w:p>
-      <w:pPr>
-        <w:rPr>
-          <w:color w:val="000000"/>
-          <w:lang w:val="en-US"/>
-        </w:rPr>
-      </w:pPr>
-    </w:p>
-    <w:p>
-      <w:pPr>
-        <w:rPr>
-          <w:lang w:val="en-US"/>
-        </w:rPr>
-      </w:pPr>
-      <w:r>
-        <w:rPr>
-          <w:color w:val="000000"/>
-          <w:lang w:val="en-US"/>
-        </w:rPr>
-        <w:t xml:space="preserve">PHILLIPS, </w:t>
-      </w:r>
-      <w:r>
-        <w:rPr>
-          <w:lang w:val="en-US"/>
-        </w:rPr>
-        <w:t xml:space="preserve">G. </w:t>
-      </w:r>
       <w:r>
         <w:rPr>
           <w:b/>
           <w:lang w:val="en-US"/>
         </w:rPr>
-        <w:t xml:space="preserve">Longbow and </w:t>
-      </w:r>
-      <w:proofErr w:type="spellStart"/>
-      <w:r>
-        <w:rPr>
-          <w:b/>
-          <w:lang w:val="en-US"/>
-        </w:rPr>
-        <w:t>hackbutt</w:t>
-      </w:r>
-      <w:proofErr w:type="spellEnd"/>
-      <w:r>
-        <w:rPr>
-          <w:b/>
-          <w:lang w:val="en-US"/>
-        </w:rPr>
-        <w:t>: weapons technology and technology transfer in early modern</w:t>
-      </w:r>
-      <w:r>
-        <w:rPr>
-          <w:b/>
-          <w:lang w:val="en-US"/>
-        </w:rPr>
-        <w:t xml:space="preserve"> England</w:t>
+        <w:t>: weapons technology and technology transfer in early modern England</w:t>
       </w:r>
       <w:r>
         <w:rPr>
@@ -2558,15 +2770,7 @@
           <w:sz w:val="22"/>
           <w:szCs w:val="22"/>
         </w:rPr>
-        <w:t xml:space="preserve"> tentamos resumidamen</w:t>
-      </w:r>
-      <w:r>
-        <w:rPr>
-          <w:color w:val="000000"/>
-          <w:sz w:val="22"/>
-          <w:szCs w:val="22"/>
-        </w:rPr>
-        <w:t>te informar foi a evolução da proteção e a evolução da comunicação no meio militar. OBS: Mudar para a introdução.</w:t>
+        <w:t xml:space="preserve"> tentamos resumidamente informar foi a evolução da proteção e a evolução da comunicação no meio militar. OBS: Mudar para a introdução.</w:t>
       </w:r>
     </w:p>
   </w:comment>
@@ -2613,15 +2817,7 @@
           <w:sz w:val="22"/>
           <w:szCs w:val="22"/>
         </w:rPr>
-        <w:t xml:space="preserve"> falta</w:t>
-      </w:r>
-      <w:r>
-        <w:rPr>
-          <w:color w:val="000000"/>
-          <w:sz w:val="22"/>
-          <w:szCs w:val="22"/>
-        </w:rPr>
-        <w:t xml:space="preserve"> de tecnologias para mensurar o ganho que as tecnologias trouxeram neste período, falta referenciar qual período</w:t>
+        <w:t xml:space="preserve"> falta de tecnologias para mensurar o ganho que as tecnologias trouxeram neste período, falta referenciar qual período</w:t>
       </w:r>
     </w:p>
     <w:p>
@@ -2695,15 +2891,7 @@
           <w:sz w:val="22"/>
           <w:szCs w:val="22"/>
         </w:rPr>
-        <w:t xml:space="preserve">. Inclusive. Inclusive </w:t>
-      </w:r>
-      <w:r>
-        <w:rPr>
-          <w:color w:val="000000"/>
-          <w:sz w:val="22"/>
-          <w:szCs w:val="22"/>
-        </w:rPr>
-        <w:t>nesta paragrafo podemos afirmar que a revolução industrial teve ganhos com isso</w:t>
+        <w:t>. Inclusive. Inclusive nesta paragrafo podemos afirmar que a revolução industrial teve ganhos com isso</w:t>
       </w:r>
     </w:p>
   </w:comment>
@@ -2808,15 +2996,7 @@
           <w:sz w:val="22"/>
           <w:szCs w:val="22"/>
         </w:rPr>
-        <w:t>A Segunda guerra mundial foi vista como um marco para a evolução das tecnologias. Foi neste período da história que temos relatos do desenvolvimento de maquinas sofisticadas com alto poder de processamento de dados para ajudar na defesa do estado americano</w:t>
-      </w:r>
-      <w:r>
-        <w:rPr>
-          <w:color w:val="000000"/>
-          <w:sz w:val="22"/>
-          <w:szCs w:val="22"/>
-        </w:rPr>
-        <w:t>. Este paragrafo também e o desenvolvimento do motivo pela qual a guerra ajudou na evolução das tecnologias. Um dos pontos destes parágrafos apontados foi a necessidade de proteção dos meios de comunicação em caso de guerra.</w:t>
+        <w:t>A Segunda guerra mundial foi vista como um marco para a evolução das tecnologias. Foi neste período da história que temos relatos do desenvolvimento de maquinas sofisticadas com alto poder de processamento de dados para ajudar na defesa do estado americano. Este paragrafo também e o desenvolvimento do motivo pela qual a guerra ajudou na evolução das tecnologias. Um dos pontos destes parágrafos apontados foi a necessidade de proteção dos meios de comunicação em caso de guerra.</w:t>
       </w:r>
     </w:p>
   </w:comment>
@@ -2872,23 +3052,7 @@
           <w:sz w:val="22"/>
           <w:szCs w:val="22"/>
         </w:rPr>
-        <w:t>Vemos algumas coisas como o Sit</w:t>
-      </w:r>
-      <w:r>
-        <w:rPr>
-          <w:color w:val="000000"/>
-          <w:sz w:val="22"/>
-          <w:szCs w:val="22"/>
-        </w:rPr>
-        <w:t>o projeto Charles que ficava localizado no MIT, veremos também um pouco um projeto da época SAGE que foi iniciado logo após a explosão da primeira bomba de hidrogênio e outros órgãos com contribuições significativas, veremos alguns dos benefícios que o pro</w:t>
-      </w:r>
-      <w:r>
-        <w:rPr>
-          <w:color w:val="000000"/>
-          <w:sz w:val="22"/>
-          <w:szCs w:val="22"/>
-        </w:rPr>
-        <w:t>jeto trouxe para a época.</w:t>
+        <w:t>Vemos algumas coisas como o Sito projeto Charles que ficava localizado no MIT, veremos também um pouco um projeto da época SAGE que foi iniciado logo após a explosão da primeira bomba de hidrogênio e outros órgãos com contribuições significativas, veremos alguns dos benefícios que o projeto trouxe para a época.</w:t>
       </w:r>
     </w:p>
   </w:comment>
@@ -2917,15 +3081,7 @@
           <w:sz w:val="22"/>
           <w:szCs w:val="22"/>
         </w:rPr>
-        <w:t>A NET foi criada como uma reposta de mercado a outras redes que já tinham no mercado, porem eram redes privadas e cada uma com o seu tipo de l</w:t>
-      </w:r>
-      <w:r>
-        <w:rPr>
-          <w:color w:val="000000"/>
-          <w:sz w:val="22"/>
-          <w:szCs w:val="22"/>
-        </w:rPr>
-        <w:t>inguagem diferente, a proposta era ser uma rede diferente das outras, e veremos qual era a influência dos militares nesta rede.</w:t>
+        <w:t>A NET foi criada como uma reposta de mercado a outras redes que já tinham no mercado, porem eram redes privadas e cada uma com o seu tipo de linguagem diferente, a proposta era ser uma rede diferente das outras, e veremos qual era a influência dos militares nesta rede.</w:t>
       </w:r>
     </w:p>
   </w:comment>
@@ -2972,15 +3128,7 @@
           <w:sz w:val="22"/>
           <w:szCs w:val="22"/>
         </w:rPr>
-        <w:t xml:space="preserve"> que a indústria militar ser menor dinâmicas que as corporações privadas. A Con</w:t>
-      </w:r>
-      <w:r>
-        <w:rPr>
-          <w:color w:val="000000"/>
-          <w:sz w:val="22"/>
-          <w:szCs w:val="22"/>
-        </w:rPr>
-        <w:t>tribuição das grandes corporações no desenvolvimento de tecnologia militar.</w:t>
+        <w:t xml:space="preserve"> que a indústria militar ser menor dinâmicas que as corporações privadas. A Contribuição das grandes corporações no desenvolvimento de tecnologia militar.</w:t>
       </w:r>
     </w:p>
   </w:comment>
@@ -3074,15 +3222,7 @@
           <w:sz w:val="22"/>
           <w:szCs w:val="22"/>
         </w:rPr>
-        <w:t>Nem sempre tecnologias novas e significado de que ela será melhor que a anterior. A euforia pelo desenvolvimento de armas maiores e melhores também gerou alguns contratempos, n</w:t>
-      </w:r>
-      <w:r>
-        <w:rPr>
-          <w:color w:val="000000"/>
-          <w:sz w:val="22"/>
-          <w:szCs w:val="22"/>
-        </w:rPr>
-        <w:t>este paragrafo veremos que alguns navios em busca de melhorias não chegavam nem sair do solo</w:t>
+        <w:t>Nem sempre tecnologias novas e significado de que ela será melhor que a anterior. A euforia pelo desenvolvimento de armas maiores e melhores também gerou alguns contratempos, neste paragrafo veremos que alguns navios em busca de melhorias não chegavam nem sair do solo</w:t>
       </w:r>
     </w:p>
   </w:comment>
@@ -3111,15 +3251,7 @@
           <w:sz w:val="22"/>
           <w:szCs w:val="22"/>
         </w:rPr>
-        <w:t>Fiz uma contribuição através das que vocês mencionaram e lev</w:t>
-      </w:r>
-      <w:r>
-        <w:rPr>
-          <w:color w:val="000000"/>
-          <w:sz w:val="22"/>
-          <w:szCs w:val="22"/>
-        </w:rPr>
-        <w:t xml:space="preserve">ei em conta material que havia estudado. Esse seria meu primeiro artigo, então não sei se estaria na forma correta. </w:t>
+        <w:t xml:space="preserve">Fiz uma contribuição através das que vocês mencionaram e levei em conta material que havia estudado. Esse seria meu primeiro artigo, então não sei se estaria na forma correta. </w:t>
       </w:r>
     </w:p>
     <w:p>
@@ -3175,15 +3307,7 @@
           <w:sz w:val="22"/>
           <w:szCs w:val="22"/>
         </w:rPr>
-        <w:t>Fiz uma contribuição através das que vocês mencionaram e levei em conta material que havia estudado. Esse seria meu primeiro</w:t>
-      </w:r>
-      <w:r>
-        <w:rPr>
-          <w:color w:val="000000"/>
-          <w:sz w:val="22"/>
-          <w:szCs w:val="22"/>
-        </w:rPr>
-        <w:t xml:space="preserve"> artigo, então não sei se estaria na forma correta. </w:t>
+        <w:t xml:space="preserve">Fiz uma contribuição através das que vocês mencionaram e levei em conta material que havia estudado. Esse seria meu primeiro artigo, então não sei se estaria na forma correta. </w:t>
       </w:r>
     </w:p>
     <w:p>
@@ -3495,7 +3619,7 @@
             </wp:anchor>
           </w:drawing>
         </mc:Choice>
-        <mc:Fallback xmlns:dgm="http://schemas.openxmlformats.org/drawingml/2006/diagram" xmlns:lc="http://schemas.openxmlformats.org/drawingml/2006/lockedCanvas" xmlns:c="http://schemas.openxmlformats.org/drawingml/2006/chart" xmlns:pic="http://schemas.openxmlformats.org/drawingml/2006/picture" xmlns:a="http://schemas.openxmlformats.org/drawingml/2006/main" xmlns:sl="http://schemas.openxmlformats.org/schemaLibrary/2006/main">
+        <mc:Fallback xmlns:sl="http://schemas.openxmlformats.org/schemaLibrary/2006/main" xmlns:a="http://schemas.openxmlformats.org/drawingml/2006/main" xmlns:pic="http://schemas.openxmlformats.org/drawingml/2006/picture" xmlns:c="http://schemas.openxmlformats.org/drawingml/2006/chart" xmlns:lc="http://schemas.openxmlformats.org/drawingml/2006/lockedCanvas" xmlns:dgm="http://schemas.openxmlformats.org/drawingml/2006/diagram">
           <w:drawing>
             <wp:anchor allowOverlap="1" behindDoc="0" distB="0" distT="0" distL="114300" distR="114300" hidden="0" layoutInCell="1" locked="0" relativeHeight="0" simplePos="0">
               <wp:simplePos x="0" y="0"/>
@@ -3687,7 +3811,7 @@
             </wp:anchor>
           </w:drawing>
         </mc:Choice>
-        <mc:Fallback xmlns:dgm="http://schemas.openxmlformats.org/drawingml/2006/diagram" xmlns:lc="http://schemas.openxmlformats.org/drawingml/2006/lockedCanvas" xmlns:c="http://schemas.openxmlformats.org/drawingml/2006/chart" xmlns:pic="http://schemas.openxmlformats.org/drawingml/2006/picture" xmlns:a="http://schemas.openxmlformats.org/drawingml/2006/main" xmlns:sl="http://schemas.openxmlformats.org/schemaLibrary/2006/main">
+        <mc:Fallback xmlns:sl="http://schemas.openxmlformats.org/schemaLibrary/2006/main" xmlns:a="http://schemas.openxmlformats.org/drawingml/2006/main" xmlns:pic="http://schemas.openxmlformats.org/drawingml/2006/picture" xmlns:c="http://schemas.openxmlformats.org/drawingml/2006/chart" xmlns:lc="http://schemas.openxmlformats.org/drawingml/2006/lockedCanvas" xmlns:dgm="http://schemas.openxmlformats.org/drawingml/2006/diagram">
           <w:drawing>
             <wp:anchor allowOverlap="1" behindDoc="0" distB="0" distT="0" distL="114300" distR="114300" hidden="0" layoutInCell="1" locked="0" relativeHeight="0" simplePos="0">
               <wp:simplePos x="0" y="0"/>
@@ -3862,7 +3986,7 @@
             </wp:anchor>
           </w:drawing>
         </mc:Choice>
-        <mc:Fallback xmlns:dgm="http://schemas.openxmlformats.org/drawingml/2006/diagram" xmlns:lc="http://schemas.openxmlformats.org/drawingml/2006/lockedCanvas" xmlns:c="http://schemas.openxmlformats.org/drawingml/2006/chart" xmlns:pic="http://schemas.openxmlformats.org/drawingml/2006/picture" xmlns:a="http://schemas.openxmlformats.org/drawingml/2006/main" xmlns:sl="http://schemas.openxmlformats.org/schemaLibrary/2006/main">
+        <mc:Fallback xmlns:sl="http://schemas.openxmlformats.org/schemaLibrary/2006/main" xmlns:a="http://schemas.openxmlformats.org/drawingml/2006/main" xmlns:pic="http://schemas.openxmlformats.org/drawingml/2006/picture" xmlns:c="http://schemas.openxmlformats.org/drawingml/2006/chart" xmlns:lc="http://schemas.openxmlformats.org/drawingml/2006/lockedCanvas" xmlns:dgm="http://schemas.openxmlformats.org/drawingml/2006/diagram">
           <w:drawing>
             <wp:anchor allowOverlap="1" behindDoc="0" distB="0" distT="0" distL="114300" distR="114300" hidden="0" layoutInCell="1" locked="0" relativeHeight="0" simplePos="0">
               <wp:simplePos x="0" y="0"/>

</xml_diff>